<commit_message>
Update for 2023 builds. Also provide more details about setting up the build environment.
</commit_message>
<xml_diff>
--- a/srcMedia/moj-guidance-gs.docx
+++ b/srcMedia/moj-guidance-gs.docx
@@ -1,511 +1,784 @@
 
 <file path=word/document.xml><?xml version="1.0" encoding="utf-8"?>
-<w:document xmlns:wpc="http://schemas.microsoft.com/office/word/2010/wordprocessingCanvas" xmlns:cx="http://schemas.microsoft.com/office/drawing/2014/chartex" xmlns:cx1="http://schemas.microsoft.com/office/drawing/2015/9/8/chartex" xmlns:cx2="http://schemas.microsoft.com/office/drawing/2015/10/21/chartex" xmlns:cx3="http://schemas.microsoft.com/office/drawing/2016/5/9/chartex" xmlns:cx4="http://schemas.microsoft.com/office/drawing/2016/5/10/chartex" xmlns:cx5="http://schemas.microsoft.com/office/drawing/2016/5/11/chartex" xmlns:cx6="http://schemas.microsoft.com/office/drawing/2016/5/12/chartex" xmlns:cx7="http://schemas.microsoft.com/office/drawing/2016/5/13/chartex" xmlns:cx8="http://schemas.microsoft.com/office/drawing/2016/5/14/chartex" xmlns:mc="http://schemas.openxmlformats.org/markup-compatibility/2006" xmlns:aink="http://schemas.microsoft.com/office/drawing/2016/ink" xmlns:am3d="http://schemas.microsoft.com/office/drawing/2017/model3d" xmlns:o="urn:schemas-microsoft-com:office:office" xmlns:r="http://schemas.openxmlformats.org/officeDocument/2006/relationships" xmlns:m="http://schemas.openxmlformats.org/officeDocument/2006/math" xmlns:v="urn:schemas-microsoft-com:vml" xmlns:wp14="http://schemas.microsoft.com/office/word/2010/wordprocessingDrawing" xmlns:wp="http://schemas.openxmlformats.org/drawingml/2006/wordprocessingDrawing" xmlns:w10="urn:schemas-microsoft-com:office:word" xmlns:w="http://schemas.openxmlformats.org/wordprocessingml/2006/main" xmlns:w14="http://schemas.microsoft.com/office/word/2010/wordml" xmlns:w15="http://schemas.microsoft.com/office/word/2012/wordml" xmlns:w16cex="http://schemas.microsoft.com/office/word/2018/wordml/cex" xmlns:w16cid="http://schemas.microsoft.com/office/word/2016/wordml/cid" xmlns:w16="http://schemas.microsoft.com/office/word/2018/wordml" xmlns:w16sdtdh="http://schemas.microsoft.com/office/word/2020/wordml/sdtdatahash" xmlns:w16se="http://schemas.microsoft.com/office/word/2015/wordml/symex" xmlns:wpg="http://schemas.microsoft.com/office/word/2010/wordprocessingGroup" xmlns:wpi="http://schemas.microsoft.com/office/word/2010/wordprocessingInk" xmlns:wne="http://schemas.microsoft.com/office/word/2006/wordml" xmlns:wps="http://schemas.microsoft.com/office/word/2010/wordprocessingShape" mc:Ignorable="w14 w15 w16se w16cid w16 w16cex w16sdtdh wp14">
+<w:document xmlns:o="urn:schemas-microsoft-com:office:office" xmlns:r="http://schemas.openxmlformats.org/officeDocument/2006/relationships" xmlns:v="urn:schemas-microsoft-com:vml" xmlns:w="http://schemas.openxmlformats.org/wordprocessingml/2006/main" xmlns:w10="urn:schemas-microsoft-com:office:word" xmlns:wp="http://schemas.openxmlformats.org/drawingml/2006/wordprocessingDrawing" xmlns:wps="http://schemas.microsoft.com/office/word/2010/wordprocessingShape" xmlns:wpg="http://schemas.microsoft.com/office/word/2010/wordprocessingGroup" xmlns:mc="http://schemas.openxmlformats.org/markup-compatibility/2006" xmlns:wp14="http://schemas.microsoft.com/office/word/2010/wordprocessingDrawing" xmlns:w14="http://schemas.microsoft.com/office/word/2010/wordml" xmlns:w15="http://schemas.microsoft.com/office/word/2012/wordml" mc:Ignorable="w14 wp14 w15">
   <w:body>
     <w:p>
       <w:pPr>
         <w:pStyle w:val="Title"/>
-      </w:pPr>
-      <w:r>
+        <w:rPr/>
+      </w:pPr>
+      <w:r>
+        <w:rPr/>
         <w:t>Cyber Security Guidance</w:t>
       </w:r>
     </w:p>
     <w:p>
       <w:pPr>
         <w:pStyle w:val="Subtitle"/>
-      </w:pPr>
-      <w:r>
-        <w:t>Group Security</w:t>
-      </w:r>
-      <w:r>
-        <w:t xml:space="preserve"> Edition</w:t>
-      </w:r>
-    </w:p>
-    <w:p>
-      <w:pPr>
-        <w:pStyle w:val="Covertext"/>
-        <w:rPr>
-          <w:color w:val="1D609D" w:themeColor="accent1"/>
-        </w:rPr>
-      </w:pPr>
-    </w:p>
-    <w:p>
-      <w:pPr>
-        <w:pStyle w:val="Covertext"/>
-        <w:rPr>
-          <w:color w:val="1D609D" w:themeColor="accent1"/>
-        </w:rPr>
-      </w:pPr>
-    </w:p>
-    <w:p>
-      <w:pPr>
-        <w:pStyle w:val="Covertext"/>
-        <w:rPr>
-          <w:color w:val="1D609D" w:themeColor="accent1"/>
-        </w:rPr>
-      </w:pPr>
-    </w:p>
-    <w:p>
-      <w:pPr>
-        <w:pStyle w:val="Covertext"/>
-        <w:rPr>
-          <w:color w:val="1D609D" w:themeColor="accent1"/>
-        </w:rPr>
-      </w:pPr>
-    </w:p>
-    <w:p>
-      <w:pPr>
-        <w:pStyle w:val="Covertext"/>
-        <w:rPr>
-          <w:color w:val="1D609D" w:themeColor="accent1"/>
-        </w:rPr>
-      </w:pPr>
-    </w:p>
-    <w:p>
-      <w:pPr>
-        <w:pStyle w:val="Covertext"/>
-        <w:rPr>
-          <w:color w:val="1D609D" w:themeColor="accent1"/>
-        </w:rPr>
-      </w:pPr>
-    </w:p>
-    <w:p>
-      <w:pPr>
-        <w:pStyle w:val="Covertext"/>
-        <w:rPr>
-          <w:color w:val="1D609D" w:themeColor="accent1"/>
-        </w:rPr>
-      </w:pPr>
-    </w:p>
-    <w:p>
-      <w:pPr>
-        <w:pStyle w:val="Covertext"/>
-        <w:rPr>
-          <w:color w:val="1D609D" w:themeColor="accent1"/>
-        </w:rPr>
-      </w:pPr>
-    </w:p>
-    <w:p>
-      <w:pPr>
-        <w:pStyle w:val="Covertext"/>
-        <w:rPr>
-          <w:color w:val="1D609D" w:themeColor="accent1"/>
-        </w:rPr>
-      </w:pPr>
-    </w:p>
-    <w:p>
-      <w:pPr>
-        <w:pStyle w:val="Covertext"/>
-        <w:rPr>
-          <w:color w:val="1D609D" w:themeColor="accent1"/>
-        </w:rPr>
-      </w:pPr>
-    </w:p>
-    <w:p>
-      <w:pPr>
-        <w:pStyle w:val="Covertext"/>
-        <w:rPr>
-          <w:color w:val="1D609D" w:themeColor="accent1"/>
-        </w:rPr>
-      </w:pPr>
-    </w:p>
-    <w:p>
-      <w:pPr>
-        <w:pStyle w:val="Covertext"/>
-        <w:rPr>
-          <w:color w:val="1D609D" w:themeColor="accent1"/>
-        </w:rPr>
-      </w:pPr>
-    </w:p>
-    <w:p>
-      <w:pPr>
-        <w:pStyle w:val="Covertext"/>
-        <w:rPr>
-          <w:color w:val="1D609D" w:themeColor="accent1"/>
-        </w:rPr>
-      </w:pPr>
-    </w:p>
-    <w:p>
-      <w:pPr>
-        <w:pStyle w:val="Covertext"/>
-        <w:rPr>
-          <w:color w:val="1D609D" w:themeColor="accent1"/>
-        </w:rPr>
-      </w:pPr>
-    </w:p>
-    <w:p>
-      <w:pPr>
-        <w:pStyle w:val="Covertext"/>
-        <w:rPr>
-          <w:color w:val="1D609D" w:themeColor="accent1"/>
-        </w:rPr>
-      </w:pPr>
-    </w:p>
-    <w:p>
-      <w:pPr>
-        <w:pStyle w:val="Covertext"/>
-        <w:rPr>
-          <w:color w:val="1D609D" w:themeColor="accent1"/>
-        </w:rPr>
-      </w:pPr>
-    </w:p>
-    <w:p>
-      <w:pPr>
-        <w:pStyle w:val="Covertext"/>
-        <w:rPr>
-          <w:color w:val="1D609D" w:themeColor="accent1"/>
-        </w:rPr>
-      </w:pPr>
-    </w:p>
-    <w:p>
-      <w:pPr>
-        <w:pStyle w:val="Covertext"/>
-        <w:rPr>
-          <w:color w:val="1D609D" w:themeColor="accent1"/>
-        </w:rPr>
-      </w:pPr>
-    </w:p>
-    <w:p>
-      <w:pPr>
-        <w:pStyle w:val="Covertext"/>
-        <w:rPr>
-          <w:color w:val="1D609D" w:themeColor="accent1"/>
-        </w:rPr>
-      </w:pPr>
-    </w:p>
-    <w:p>
-      <w:pPr>
-        <w:pStyle w:val="Covertext"/>
-        <w:rPr>
-          <w:color w:val="1D609D" w:themeColor="accent1"/>
-        </w:rPr>
-      </w:pPr>
-    </w:p>
-    <w:p>
-      <w:pPr>
-        <w:pStyle w:val="Covertext"/>
-        <w:rPr>
-          <w:color w:val="1D609D" w:themeColor="accent1"/>
-        </w:rPr>
-      </w:pPr>
-    </w:p>
-    <w:p>
-      <w:pPr>
-        <w:pStyle w:val="Covertext"/>
-        <w:rPr>
-          <w:color w:val="1D609D" w:themeColor="accent1"/>
-        </w:rPr>
+        <w:rPr/>
+      </w:pPr>
+      <w:r>
+        <w:rPr/>
+        <w:t>Group Security Edition</w:t>
+      </w:r>
+    </w:p>
+    <w:p>
+      <w:pPr>
+        <w:pStyle w:val="Covertext"/>
+        <w:rPr>
+          <w:color w:val="1D609D" w:themeColor="accent1"/>
+        </w:rPr>
+      </w:pPr>
+      <w:r>
+        <w:rPr>
+          <w:color w:val="1D609D" w:themeColor="accent1"/>
+        </w:rPr>
+      </w:r>
+    </w:p>
+    <w:p>
+      <w:pPr>
+        <w:pStyle w:val="Covertext"/>
+        <w:rPr>
+          <w:color w:val="1D609D" w:themeColor="accent1"/>
+        </w:rPr>
+      </w:pPr>
+      <w:r>
+        <w:rPr>
+          <w:color w:val="1D609D" w:themeColor="accent1"/>
+        </w:rPr>
+      </w:r>
+    </w:p>
+    <w:p>
+      <w:pPr>
+        <w:pStyle w:val="Covertext"/>
+        <w:rPr>
+          <w:color w:val="1D609D" w:themeColor="accent1"/>
+        </w:rPr>
+      </w:pPr>
+      <w:r>
+        <w:rPr>
+          <w:color w:val="1D609D" w:themeColor="accent1"/>
+        </w:rPr>
+      </w:r>
+    </w:p>
+    <w:p>
+      <w:pPr>
+        <w:pStyle w:val="Covertext"/>
+        <w:rPr>
+          <w:color w:val="1D609D" w:themeColor="accent1"/>
+        </w:rPr>
+      </w:pPr>
+      <w:r>
+        <w:rPr>
+          <w:color w:val="1D609D" w:themeColor="accent1"/>
+        </w:rPr>
+      </w:r>
+    </w:p>
+    <w:p>
+      <w:pPr>
+        <w:pStyle w:val="Covertext"/>
+        <w:rPr>
+          <w:color w:val="1D609D" w:themeColor="accent1"/>
+        </w:rPr>
+      </w:pPr>
+      <w:r>
+        <w:rPr>
+          <w:color w:val="1D609D" w:themeColor="accent1"/>
+        </w:rPr>
+      </w:r>
+    </w:p>
+    <w:p>
+      <w:pPr>
+        <w:pStyle w:val="Covertext"/>
+        <w:rPr>
+          <w:color w:val="1D609D" w:themeColor="accent1"/>
+        </w:rPr>
+      </w:pPr>
+      <w:r>
+        <w:rPr>
+          <w:color w:val="1D609D" w:themeColor="accent1"/>
+        </w:rPr>
+      </w:r>
+    </w:p>
+    <w:p>
+      <w:pPr>
+        <w:pStyle w:val="Covertext"/>
+        <w:rPr>
+          <w:color w:val="1D609D" w:themeColor="accent1"/>
+        </w:rPr>
+      </w:pPr>
+      <w:r>
+        <w:rPr>
+          <w:color w:val="1D609D" w:themeColor="accent1"/>
+        </w:rPr>
+      </w:r>
+    </w:p>
+    <w:p>
+      <w:pPr>
+        <w:pStyle w:val="Covertext"/>
+        <w:rPr>
+          <w:color w:val="1D609D" w:themeColor="accent1"/>
+        </w:rPr>
+      </w:pPr>
+      <w:r>
+        <w:rPr>
+          <w:color w:val="1D609D" w:themeColor="accent1"/>
+        </w:rPr>
+      </w:r>
+    </w:p>
+    <w:p>
+      <w:pPr>
+        <w:pStyle w:val="Covertext"/>
+        <w:rPr>
+          <w:color w:val="1D609D" w:themeColor="accent1"/>
+        </w:rPr>
+      </w:pPr>
+      <w:r>
+        <w:rPr>
+          <w:color w:val="1D609D" w:themeColor="accent1"/>
+        </w:rPr>
+      </w:r>
+    </w:p>
+    <w:p>
+      <w:pPr>
+        <w:pStyle w:val="Covertext"/>
+        <w:rPr>
+          <w:color w:val="1D609D" w:themeColor="accent1"/>
+        </w:rPr>
+      </w:pPr>
+      <w:r>
+        <w:rPr>
+          <w:color w:val="1D609D" w:themeColor="accent1"/>
+        </w:rPr>
+      </w:r>
+    </w:p>
+    <w:p>
+      <w:pPr>
+        <w:pStyle w:val="Covertext"/>
+        <w:rPr>
+          <w:color w:val="1D609D" w:themeColor="accent1"/>
+        </w:rPr>
+      </w:pPr>
+      <w:r>
+        <w:rPr>
+          <w:color w:val="1D609D" w:themeColor="accent1"/>
+        </w:rPr>
+      </w:r>
+    </w:p>
+    <w:p>
+      <w:pPr>
+        <w:pStyle w:val="Covertext"/>
+        <w:rPr>
+          <w:color w:val="1D609D" w:themeColor="accent1"/>
+        </w:rPr>
+      </w:pPr>
+      <w:r>
+        <w:rPr>
+          <w:color w:val="1D609D" w:themeColor="accent1"/>
+        </w:rPr>
+      </w:r>
+    </w:p>
+    <w:p>
+      <w:pPr>
+        <w:pStyle w:val="Covertext"/>
+        <w:rPr>
+          <w:color w:val="1D609D" w:themeColor="accent1"/>
+        </w:rPr>
+      </w:pPr>
+      <w:r>
+        <w:rPr>
+          <w:color w:val="1D609D" w:themeColor="accent1"/>
+        </w:rPr>
+      </w:r>
+    </w:p>
+    <w:p>
+      <w:pPr>
+        <w:pStyle w:val="Covertext"/>
+        <w:rPr>
+          <w:color w:val="1D609D" w:themeColor="accent1"/>
+        </w:rPr>
+      </w:pPr>
+      <w:r>
+        <w:rPr>
+          <w:color w:val="1D609D" w:themeColor="accent1"/>
+        </w:rPr>
+      </w:r>
+    </w:p>
+    <w:p>
+      <w:pPr>
+        <w:pStyle w:val="Covertext"/>
+        <w:rPr>
+          <w:color w:val="1D609D" w:themeColor="accent1"/>
+        </w:rPr>
+      </w:pPr>
+      <w:r>
+        <w:rPr>
+          <w:color w:val="1D609D" w:themeColor="accent1"/>
+        </w:rPr>
+      </w:r>
+    </w:p>
+    <w:p>
+      <w:pPr>
+        <w:pStyle w:val="Covertext"/>
+        <w:rPr>
+          <w:color w:val="1D609D" w:themeColor="accent1"/>
+        </w:rPr>
+      </w:pPr>
+      <w:r>
+        <w:rPr>
+          <w:color w:val="1D609D" w:themeColor="accent1"/>
+        </w:rPr>
+      </w:r>
+    </w:p>
+    <w:p>
+      <w:pPr>
+        <w:pStyle w:val="Covertext"/>
+        <w:rPr>
+          <w:color w:val="1D609D" w:themeColor="accent1"/>
+        </w:rPr>
+      </w:pPr>
+      <w:r>
+        <w:rPr>
+          <w:color w:val="1D609D" w:themeColor="accent1"/>
+        </w:rPr>
+      </w:r>
+    </w:p>
+    <w:p>
+      <w:pPr>
+        <w:pStyle w:val="Covertext"/>
+        <w:rPr>
+          <w:color w:val="1D609D" w:themeColor="accent1"/>
+        </w:rPr>
+      </w:pPr>
+      <w:r>
+        <w:rPr>
+          <w:color w:val="1D609D" w:themeColor="accent1"/>
+        </w:rPr>
+      </w:r>
+    </w:p>
+    <w:p>
+      <w:pPr>
+        <w:pStyle w:val="Covertext"/>
+        <w:rPr>
+          <w:color w:val="1D609D" w:themeColor="accent1"/>
+        </w:rPr>
+      </w:pPr>
+      <w:r>
+        <w:rPr>
+          <w:color w:val="1D609D" w:themeColor="accent1"/>
+        </w:rPr>
+      </w:r>
+    </w:p>
+    <w:p>
+      <w:pPr>
+        <w:pStyle w:val="Covertext"/>
+        <w:rPr>
+          <w:color w:val="1D609D" w:themeColor="accent1"/>
+        </w:rPr>
+      </w:pPr>
+      <w:r>
+        <w:rPr>
+          <w:color w:val="1D609D" w:themeColor="accent1"/>
+        </w:rPr>
+      </w:r>
+    </w:p>
+    <w:p>
+      <w:pPr>
         <w:sectPr>
-          <w:headerReference w:type="default" r:id="rId10"/>
+          <w:headerReference w:type="default" r:id="rId2"/>
+          <w:type w:val="nextPage"/>
           <w:pgSz w:w="11906" w:h="16838"/>
-          <w:pgMar w:top="4082" w:right="1134" w:bottom="1134" w:left="1134" w:header="567" w:footer="0" w:gutter="0"/>
-          <w:cols w:space="720"/>
-          <w:formProt w:val="0"/>
-          <w:docGrid w:linePitch="360"/>
+          <w:pgMar w:left="1134" w:right="1134" w:gutter="0" w:header="567" w:top="4082" w:footer="0" w:bottom="1134"/>
+          <w:pgNumType w:fmt="decimal"/>
+          <w:formProt w:val="false"/>
+          <w:textDirection w:val="lrTb"/>
+          <w:docGrid w:type="default" w:linePitch="360" w:charSpace="0"/>
         </w:sectPr>
-      </w:pPr>
-    </w:p>
-    <w:p>
-      <w:pPr>
-        <w:pStyle w:val="BodyText"/>
+        <w:pStyle w:val="Covertext"/>
+        <w:rPr>
+          <w:color w:val="1D609D" w:themeColor="accent1"/>
+        </w:rPr>
+      </w:pPr>
+      <w:r>
+        <w:rPr>
+          <w:color w:val="1D609D" w:themeColor="accent1"/>
+        </w:rPr>
+      </w:r>
+    </w:p>
+    <w:p>
+      <w:pPr>
         <w:sectPr>
-          <w:headerReference w:type="default" r:id="rId11"/>
-          <w:footerReference w:type="default" r:id="rId12"/>
+          <w:headerReference w:type="default" r:id="rId3"/>
+          <w:footerReference w:type="default" r:id="rId4"/>
+          <w:type w:val="nextPage"/>
           <w:pgSz w:w="11906" w:h="16838"/>
-          <w:pgMar w:top="2169" w:right="1134" w:bottom="1134" w:left="1134" w:header="567" w:footer="567" w:gutter="0"/>
-          <w:pgNumType w:start="1"/>
-          <w:cols w:space="720"/>
-          <w:formProt w:val="0"/>
-          <w:docGrid w:linePitch="360"/>
+          <w:pgMar w:left="1134" w:right="1134" w:gutter="0" w:header="567" w:top="2169" w:footer="567" w:bottom="1134"/>
+          <w:pgNumType w:start="1" w:fmt="decimal"/>
+          <w:formProt w:val="false"/>
+          <w:textDirection w:val="lrTb"/>
+          <w:docGrid w:type="default" w:linePitch="360" w:charSpace="0"/>
         </w:sectPr>
-      </w:pPr>
-    </w:p>
-    <w:p>
-      <w:pPr>
-        <w:pStyle w:val="Covertext"/>
-        <w:rPr>
-          <w:color w:val="000000" w:themeColor="text1"/>
-        </w:rPr>
-      </w:pPr>
-    </w:p>
-    <w:p>
-      <w:pPr>
-        <w:pStyle w:val="Covertext"/>
-        <w:rPr>
-          <w:color w:val="000000" w:themeColor="text1"/>
-        </w:rPr>
-      </w:pPr>
-    </w:p>
-    <w:p>
-      <w:pPr>
-        <w:pStyle w:val="Covertext"/>
-        <w:rPr>
-          <w:color w:val="000000" w:themeColor="text1"/>
-        </w:rPr>
-      </w:pPr>
-    </w:p>
-    <w:p>
-      <w:pPr>
-        <w:pStyle w:val="Covertext"/>
-        <w:rPr>
-          <w:color w:val="000000" w:themeColor="text1"/>
-        </w:rPr>
-      </w:pPr>
-    </w:p>
-    <w:p>
-      <w:pPr>
-        <w:pStyle w:val="Covertext"/>
-        <w:rPr>
-          <w:color w:val="000000" w:themeColor="text1"/>
-        </w:rPr>
-      </w:pPr>
-    </w:p>
-    <w:p>
-      <w:pPr>
-        <w:pStyle w:val="Covertext"/>
-        <w:rPr>
-          <w:color w:val="000000" w:themeColor="text1"/>
-        </w:rPr>
-      </w:pPr>
-    </w:p>
-    <w:p>
-      <w:pPr>
-        <w:pStyle w:val="Covertext"/>
-        <w:rPr>
-          <w:color w:val="000000" w:themeColor="text1"/>
-        </w:rPr>
-      </w:pPr>
-    </w:p>
-    <w:p>
-      <w:pPr>
-        <w:pStyle w:val="Covertext"/>
-        <w:rPr>
-          <w:color w:val="000000" w:themeColor="text1"/>
-        </w:rPr>
-      </w:pPr>
-    </w:p>
-    <w:p>
-      <w:pPr>
-        <w:pStyle w:val="Covertext"/>
-        <w:rPr>
-          <w:color w:val="000000" w:themeColor="text1"/>
-        </w:rPr>
-      </w:pPr>
-    </w:p>
-    <w:p>
-      <w:pPr>
-        <w:pStyle w:val="Covertext"/>
-        <w:rPr>
-          <w:color w:val="000000" w:themeColor="text1"/>
-        </w:rPr>
-      </w:pPr>
-    </w:p>
-    <w:p>
-      <w:pPr>
-        <w:pStyle w:val="Covertext"/>
-        <w:rPr>
-          <w:color w:val="000000" w:themeColor="text1"/>
-        </w:rPr>
-      </w:pPr>
-    </w:p>
-    <w:p>
-      <w:pPr>
-        <w:pStyle w:val="Covertext"/>
-        <w:rPr>
-          <w:color w:val="000000" w:themeColor="text1"/>
-        </w:rPr>
-      </w:pPr>
-    </w:p>
-    <w:p>
-      <w:pPr>
-        <w:pStyle w:val="Covertext"/>
-        <w:rPr>
-          <w:color w:val="000000" w:themeColor="text1"/>
-        </w:rPr>
-      </w:pPr>
-    </w:p>
-    <w:p>
-      <w:pPr>
-        <w:pStyle w:val="Covertext"/>
-        <w:rPr>
-          <w:color w:val="000000" w:themeColor="text1"/>
-        </w:rPr>
-      </w:pPr>
-    </w:p>
-    <w:p>
-      <w:pPr>
-        <w:pStyle w:val="Covertext"/>
-        <w:rPr>
-          <w:color w:val="000000" w:themeColor="text1"/>
-        </w:rPr>
-      </w:pPr>
-    </w:p>
-    <w:p>
-      <w:pPr>
-        <w:pStyle w:val="Covertext"/>
-        <w:rPr>
-          <w:color w:val="000000" w:themeColor="text1"/>
-        </w:rPr>
-      </w:pPr>
-    </w:p>
-    <w:p>
-      <w:pPr>
-        <w:pStyle w:val="Covertext"/>
-        <w:rPr>
-          <w:color w:val="000000" w:themeColor="text1"/>
-        </w:rPr>
-      </w:pPr>
-    </w:p>
-    <w:p>
-      <w:pPr>
-        <w:pStyle w:val="Covertext"/>
-        <w:rPr>
-          <w:color w:val="000000" w:themeColor="text1"/>
-        </w:rPr>
-      </w:pPr>
-    </w:p>
-    <w:p>
-      <w:pPr>
-        <w:pStyle w:val="Covertext"/>
-        <w:rPr>
-          <w:color w:val="000000" w:themeColor="text1"/>
-        </w:rPr>
-      </w:pPr>
-    </w:p>
-    <w:p>
-      <w:pPr>
-        <w:pStyle w:val="Covertext"/>
-        <w:rPr>
-          <w:color w:val="000000" w:themeColor="text1"/>
-        </w:rPr>
-      </w:pPr>
-    </w:p>
-    <w:p>
-      <w:pPr>
-        <w:pStyle w:val="Covertext"/>
-        <w:rPr>
-          <w:color w:val="000000" w:themeColor="text1"/>
-        </w:rPr>
-      </w:pPr>
-    </w:p>
-    <w:p>
-      <w:pPr>
-        <w:pStyle w:val="Covertext"/>
-        <w:rPr>
-          <w:color w:val="000000" w:themeColor="text1"/>
-        </w:rPr>
-      </w:pPr>
-    </w:p>
-    <w:p>
-      <w:pPr>
-        <w:pStyle w:val="Covertext"/>
-        <w:rPr>
-          <w:color w:val="000000" w:themeColor="text1"/>
-        </w:rPr>
-      </w:pPr>
-    </w:p>
-    <w:p>
-      <w:pPr>
-        <w:pStyle w:val="Covertext"/>
-        <w:rPr>
-          <w:color w:val="000000" w:themeColor="text1"/>
-        </w:rPr>
-      </w:pPr>
-    </w:p>
-    <w:p>
-      <w:pPr>
-        <w:pStyle w:val="Covertext"/>
-        <w:rPr>
-          <w:color w:val="000000" w:themeColor="text1"/>
-        </w:rPr>
-      </w:pPr>
-    </w:p>
-    <w:p>
-      <w:pPr>
-        <w:pStyle w:val="Covertext"/>
-        <w:rPr>
-          <w:color w:val="000000" w:themeColor="text1"/>
-        </w:rPr>
-      </w:pPr>
-    </w:p>
-    <w:p>
-      <w:pPr>
-        <w:pStyle w:val="Covertext"/>
-        <w:rPr>
-          <w:color w:val="000000" w:themeColor="text1"/>
-        </w:rPr>
-      </w:pPr>
-    </w:p>
-    <w:p>
-      <w:pPr>
-        <w:pStyle w:val="Covertext"/>
-        <w:rPr>
-          <w:color w:val="000000" w:themeColor="text1"/>
-        </w:rPr>
-      </w:pPr>
-    </w:p>
-    <w:p>
-      <w:pPr>
-        <w:pStyle w:val="Covertext"/>
-        <w:rPr>
-          <w:color w:val="000000" w:themeColor="text1"/>
-        </w:rPr>
-      </w:pPr>
-    </w:p>
-    <w:p>
-      <w:pPr>
-        <w:pStyle w:val="Covertext"/>
-        <w:rPr>
-          <w:color w:val="000000" w:themeColor="text1"/>
-        </w:rPr>
-      </w:pPr>
-    </w:p>
-    <w:p>
-      <w:pPr>
-        <w:pStyle w:val="Covertext"/>
-        <w:rPr>
-          <w:color w:val="000000" w:themeColor="text1"/>
-        </w:rPr>
-      </w:pPr>
-    </w:p>
-    <w:p>
-      <w:pPr>
-        <w:pStyle w:val="Covertext"/>
-        <w:rPr>
-          <w:color w:val="000000" w:themeColor="text1"/>
-        </w:rPr>
-      </w:pPr>
-    </w:p>
-    <w:p>
-      <w:pPr>
-        <w:pStyle w:val="Covertext"/>
-        <w:rPr>
-          <w:color w:val="000000" w:themeColor="text1"/>
-        </w:rPr>
-      </w:pPr>
-    </w:p>
-    <w:p>
-      <w:pPr>
-        <w:pStyle w:val="Covertext"/>
-        <w:rPr>
-          <w:color w:val="000000" w:themeColor="text1"/>
-        </w:rPr>
-      </w:pPr>
-    </w:p>
-    <w:p>
-      <w:pPr>
-        <w:pStyle w:val="Covertext"/>
-        <w:spacing w:before="120"/>
-        <w:rPr>
-          <w:color w:val="000000" w:themeColor="text1"/>
-        </w:rPr>
-      </w:pPr>
-      <w:r>
-        <w:rPr>
-          <w:noProof/>
-        </w:rPr>
+        <w:pStyle w:val="TextBody"/>
+        <w:rPr/>
+      </w:pPr>
+      <w:r>
+        <w:rPr/>
+      </w:r>
+    </w:p>
+    <w:p>
+      <w:pPr>
+        <w:pStyle w:val="Covertext"/>
+        <w:rPr>
+          <w:color w:val="000000" w:themeColor="text1"/>
+        </w:rPr>
+      </w:pPr>
+      <w:r>
+        <w:rPr>
+          <w:color w:val="000000" w:themeColor="text1"/>
+        </w:rPr>
+      </w:r>
+    </w:p>
+    <w:p>
+      <w:pPr>
+        <w:pStyle w:val="Covertext"/>
+        <w:rPr>
+          <w:color w:val="000000" w:themeColor="text1"/>
+        </w:rPr>
+      </w:pPr>
+      <w:r>
+        <w:rPr>
+          <w:color w:val="000000" w:themeColor="text1"/>
+        </w:rPr>
+      </w:r>
+    </w:p>
+    <w:p>
+      <w:pPr>
+        <w:pStyle w:val="Covertext"/>
+        <w:rPr>
+          <w:color w:val="000000" w:themeColor="text1"/>
+        </w:rPr>
+      </w:pPr>
+      <w:r>
+        <w:rPr>
+          <w:color w:val="000000" w:themeColor="text1"/>
+        </w:rPr>
+      </w:r>
+    </w:p>
+    <w:p>
+      <w:pPr>
+        <w:pStyle w:val="Covertext"/>
+        <w:rPr>
+          <w:color w:val="000000" w:themeColor="text1"/>
+        </w:rPr>
+      </w:pPr>
+      <w:r>
+        <w:rPr>
+          <w:color w:val="000000" w:themeColor="text1"/>
+        </w:rPr>
+      </w:r>
+    </w:p>
+    <w:p>
+      <w:pPr>
+        <w:pStyle w:val="Covertext"/>
+        <w:rPr>
+          <w:color w:val="000000" w:themeColor="text1"/>
+        </w:rPr>
+      </w:pPr>
+      <w:r>
+        <w:rPr>
+          <w:color w:val="000000" w:themeColor="text1"/>
+        </w:rPr>
+      </w:r>
+    </w:p>
+    <w:p>
+      <w:pPr>
+        <w:pStyle w:val="Covertext"/>
+        <w:rPr>
+          <w:color w:val="000000" w:themeColor="text1"/>
+        </w:rPr>
+      </w:pPr>
+      <w:r>
+        <w:rPr>
+          <w:color w:val="000000" w:themeColor="text1"/>
+        </w:rPr>
+      </w:r>
+    </w:p>
+    <w:p>
+      <w:pPr>
+        <w:pStyle w:val="Covertext"/>
+        <w:rPr>
+          <w:color w:val="000000" w:themeColor="text1"/>
+        </w:rPr>
+      </w:pPr>
+      <w:r>
+        <w:rPr>
+          <w:color w:val="000000" w:themeColor="text1"/>
+        </w:rPr>
+      </w:r>
+    </w:p>
+    <w:p>
+      <w:pPr>
+        <w:pStyle w:val="Covertext"/>
+        <w:rPr>
+          <w:color w:val="000000" w:themeColor="text1"/>
+        </w:rPr>
+      </w:pPr>
+      <w:r>
+        <w:rPr>
+          <w:color w:val="000000" w:themeColor="text1"/>
+        </w:rPr>
+      </w:r>
+    </w:p>
+    <w:p>
+      <w:pPr>
+        <w:pStyle w:val="Covertext"/>
+        <w:rPr>
+          <w:color w:val="000000" w:themeColor="text1"/>
+        </w:rPr>
+      </w:pPr>
+      <w:r>
+        <w:rPr>
+          <w:color w:val="000000" w:themeColor="text1"/>
+        </w:rPr>
+      </w:r>
+    </w:p>
+    <w:p>
+      <w:pPr>
+        <w:pStyle w:val="Covertext"/>
+        <w:rPr>
+          <w:color w:val="000000" w:themeColor="text1"/>
+        </w:rPr>
+      </w:pPr>
+      <w:r>
+        <w:rPr>
+          <w:color w:val="000000" w:themeColor="text1"/>
+        </w:rPr>
+      </w:r>
+    </w:p>
+    <w:p>
+      <w:pPr>
+        <w:pStyle w:val="Covertext"/>
+        <w:rPr>
+          <w:color w:val="000000" w:themeColor="text1"/>
+        </w:rPr>
+      </w:pPr>
+      <w:r>
+        <w:rPr>
+          <w:color w:val="000000" w:themeColor="text1"/>
+        </w:rPr>
+      </w:r>
+    </w:p>
+    <w:p>
+      <w:pPr>
+        <w:pStyle w:val="Covertext"/>
+        <w:rPr>
+          <w:color w:val="000000" w:themeColor="text1"/>
+        </w:rPr>
+      </w:pPr>
+      <w:r>
+        <w:rPr>
+          <w:color w:val="000000" w:themeColor="text1"/>
+        </w:rPr>
+      </w:r>
+    </w:p>
+    <w:p>
+      <w:pPr>
+        <w:pStyle w:val="Covertext"/>
+        <w:rPr>
+          <w:color w:val="000000" w:themeColor="text1"/>
+        </w:rPr>
+      </w:pPr>
+      <w:r>
+        <w:rPr>
+          <w:color w:val="000000" w:themeColor="text1"/>
+        </w:rPr>
+      </w:r>
+    </w:p>
+    <w:p>
+      <w:pPr>
+        <w:pStyle w:val="Covertext"/>
+        <w:rPr>
+          <w:color w:val="000000" w:themeColor="text1"/>
+        </w:rPr>
+      </w:pPr>
+      <w:r>
+        <w:rPr>
+          <w:color w:val="000000" w:themeColor="text1"/>
+        </w:rPr>
+      </w:r>
+    </w:p>
+    <w:p>
+      <w:pPr>
+        <w:pStyle w:val="Covertext"/>
+        <w:rPr>
+          <w:color w:val="000000" w:themeColor="text1"/>
+        </w:rPr>
+      </w:pPr>
+      <w:r>
+        <w:rPr>
+          <w:color w:val="000000" w:themeColor="text1"/>
+        </w:rPr>
+      </w:r>
+    </w:p>
+    <w:p>
+      <w:pPr>
+        <w:pStyle w:val="Covertext"/>
+        <w:rPr>
+          <w:color w:val="000000" w:themeColor="text1"/>
+        </w:rPr>
+      </w:pPr>
+      <w:r>
+        <w:rPr>
+          <w:color w:val="000000" w:themeColor="text1"/>
+        </w:rPr>
+      </w:r>
+    </w:p>
+    <w:p>
+      <w:pPr>
+        <w:pStyle w:val="Covertext"/>
+        <w:rPr>
+          <w:color w:val="000000" w:themeColor="text1"/>
+        </w:rPr>
+      </w:pPr>
+      <w:r>
+        <w:rPr>
+          <w:color w:val="000000" w:themeColor="text1"/>
+        </w:rPr>
+      </w:r>
+    </w:p>
+    <w:p>
+      <w:pPr>
+        <w:pStyle w:val="Covertext"/>
+        <w:rPr>
+          <w:color w:val="000000" w:themeColor="text1"/>
+        </w:rPr>
+      </w:pPr>
+      <w:r>
+        <w:rPr>
+          <w:color w:val="000000" w:themeColor="text1"/>
+        </w:rPr>
+      </w:r>
+    </w:p>
+    <w:p>
+      <w:pPr>
+        <w:pStyle w:val="Covertext"/>
+        <w:rPr>
+          <w:color w:val="000000" w:themeColor="text1"/>
+        </w:rPr>
+      </w:pPr>
+      <w:r>
+        <w:rPr>
+          <w:color w:val="000000" w:themeColor="text1"/>
+        </w:rPr>
+      </w:r>
+    </w:p>
+    <w:p>
+      <w:pPr>
+        <w:pStyle w:val="Covertext"/>
+        <w:rPr>
+          <w:color w:val="000000" w:themeColor="text1"/>
+        </w:rPr>
+      </w:pPr>
+      <w:r>
+        <w:rPr>
+          <w:color w:val="000000" w:themeColor="text1"/>
+        </w:rPr>
+      </w:r>
+    </w:p>
+    <w:p>
+      <w:pPr>
+        <w:pStyle w:val="Covertext"/>
+        <w:rPr>
+          <w:color w:val="000000" w:themeColor="text1"/>
+        </w:rPr>
+      </w:pPr>
+      <w:r>
+        <w:rPr>
+          <w:color w:val="000000" w:themeColor="text1"/>
+        </w:rPr>
+      </w:r>
+    </w:p>
+    <w:p>
+      <w:pPr>
+        <w:pStyle w:val="Covertext"/>
+        <w:rPr>
+          <w:color w:val="000000" w:themeColor="text1"/>
+        </w:rPr>
+      </w:pPr>
+      <w:r>
+        <w:rPr>
+          <w:color w:val="000000" w:themeColor="text1"/>
+        </w:rPr>
+      </w:r>
+    </w:p>
+    <w:p>
+      <w:pPr>
+        <w:pStyle w:val="Covertext"/>
+        <w:rPr>
+          <w:color w:val="000000" w:themeColor="text1"/>
+        </w:rPr>
+      </w:pPr>
+      <w:r>
+        <w:rPr>
+          <w:color w:val="000000" w:themeColor="text1"/>
+        </w:rPr>
+      </w:r>
+    </w:p>
+    <w:p>
+      <w:pPr>
+        <w:pStyle w:val="Covertext"/>
+        <w:rPr>
+          <w:color w:val="000000" w:themeColor="text1"/>
+        </w:rPr>
+      </w:pPr>
+      <w:r>
+        <w:rPr>
+          <w:color w:val="000000" w:themeColor="text1"/>
+        </w:rPr>
+      </w:r>
+    </w:p>
+    <w:p>
+      <w:pPr>
+        <w:pStyle w:val="Covertext"/>
+        <w:rPr>
+          <w:color w:val="000000" w:themeColor="text1"/>
+        </w:rPr>
+      </w:pPr>
+      <w:r>
+        <w:rPr>
+          <w:color w:val="000000" w:themeColor="text1"/>
+        </w:rPr>
+      </w:r>
+    </w:p>
+    <w:p>
+      <w:pPr>
+        <w:pStyle w:val="Covertext"/>
+        <w:rPr>
+          <w:color w:val="000000" w:themeColor="text1"/>
+        </w:rPr>
+      </w:pPr>
+      <w:r>
+        <w:rPr>
+          <w:color w:val="000000" w:themeColor="text1"/>
+        </w:rPr>
+      </w:r>
+    </w:p>
+    <w:p>
+      <w:pPr>
+        <w:pStyle w:val="Covertext"/>
+        <w:rPr>
+          <w:color w:val="000000" w:themeColor="text1"/>
+        </w:rPr>
+      </w:pPr>
+      <w:r>
+        <w:rPr>
+          <w:color w:val="000000" w:themeColor="text1"/>
+        </w:rPr>
+      </w:r>
+    </w:p>
+    <w:p>
+      <w:pPr>
+        <w:pStyle w:val="Covertext"/>
+        <w:rPr>
+          <w:color w:val="000000" w:themeColor="text1"/>
+        </w:rPr>
+      </w:pPr>
+      <w:r>
+        <w:rPr>
+          <w:color w:val="000000" w:themeColor="text1"/>
+        </w:rPr>
+      </w:r>
+    </w:p>
+    <w:p>
+      <w:pPr>
+        <w:pStyle w:val="Covertext"/>
+        <w:rPr>
+          <w:color w:val="000000" w:themeColor="text1"/>
+        </w:rPr>
+      </w:pPr>
+      <w:r>
+        <w:rPr>
+          <w:color w:val="000000" w:themeColor="text1"/>
+        </w:rPr>
+      </w:r>
+    </w:p>
+    <w:p>
+      <w:pPr>
+        <w:pStyle w:val="Covertext"/>
+        <w:rPr>
+          <w:color w:val="000000" w:themeColor="text1"/>
+        </w:rPr>
+      </w:pPr>
+      <w:r>
+        <w:rPr>
+          <w:color w:val="000000" w:themeColor="text1"/>
+        </w:rPr>
+      </w:r>
+    </w:p>
+    <w:p>
+      <w:pPr>
+        <w:pStyle w:val="Covertext"/>
+        <w:rPr>
+          <w:color w:val="000000" w:themeColor="text1"/>
+        </w:rPr>
+      </w:pPr>
+      <w:r>
+        <w:rPr>
+          <w:color w:val="000000" w:themeColor="text1"/>
+        </w:rPr>
+      </w:r>
+    </w:p>
+    <w:p>
+      <w:pPr>
+        <w:pStyle w:val="Covertext"/>
+        <w:rPr>
+          <w:color w:val="000000" w:themeColor="text1"/>
+        </w:rPr>
+      </w:pPr>
+      <w:r>
+        <w:rPr>
+          <w:color w:val="000000" w:themeColor="text1"/>
+        </w:rPr>
+      </w:r>
+    </w:p>
+    <w:p>
+      <w:pPr>
+        <w:pStyle w:val="Covertext"/>
+        <w:rPr>
+          <w:color w:val="000000" w:themeColor="text1"/>
+        </w:rPr>
+      </w:pPr>
+      <w:r>
+        <w:rPr>
+          <w:color w:val="000000" w:themeColor="text1"/>
+        </w:rPr>
+      </w:r>
+    </w:p>
+    <w:p>
+      <w:pPr>
+        <w:pStyle w:val="Covertext"/>
+        <w:rPr>
+          <w:color w:val="000000" w:themeColor="text1"/>
+        </w:rPr>
+      </w:pPr>
+      <w:r>
+        <w:rPr>
+          <w:color w:val="000000" w:themeColor="text1"/>
+        </w:rPr>
+      </w:r>
+    </w:p>
+    <w:p>
+      <w:pPr>
+        <w:pStyle w:val="Covertext"/>
+        <w:spacing w:before="120" w:after="0"/>
+        <w:rPr>
+          <w:color w:val="000000" w:themeColor="text1"/>
+        </w:rPr>
+      </w:pPr>
+      <w:r>
+        <w:rPr/>
         <w:drawing>
-          <wp:inline distT="0" distB="0" distL="0" distR="0" wp14:anchorId="6F9AB304" wp14:editId="1CD2A1B5">
+          <wp:inline distT="0" distB="0" distL="0" distR="0">
             <wp:extent cx="663575" cy="269875"/>
             <wp:effectExtent l="0" t="0" r="0" b="0"/>
             <wp:docPr id="3" name="Picture 4" descr="OGL"/>
@@ -522,7 +795,7 @@
                     </pic:cNvPicPr>
                   </pic:nvPicPr>
                   <pic:blipFill>
-                    <a:blip r:embed="rId13"/>
+                    <a:blip r:embed="rId5"/>
                     <a:stretch>
                       <a:fillRect/>
                     </a:stretch>
@@ -550,12 +823,18 @@
           <w:color w:val="000000" w:themeColor="text1"/>
         </w:rPr>
       </w:pPr>
+      <w:r>
+        <w:rPr>
+          <w:color w:val="000000" w:themeColor="text1"/>
+        </w:rPr>
+      </w:r>
     </w:p>
     <w:p>
       <w:pPr>
         <w:pStyle w:val="Covertext"/>
         <w:rPr>
           <w:b/>
+          <w:b/>
           <w:color w:val="000000" w:themeColor="text1"/>
           <w:sz w:val="22"/>
         </w:rPr>
@@ -574,7 +853,7 @@
           <w:color w:val="000000" w:themeColor="text1"/>
           <w:sz w:val="22"/>
         </w:rPr>
-        <w:t>2</w:t>
+        <w:t>3</w:t>
       </w:r>
     </w:p>
     <w:p>
@@ -585,50 +864,37 @@
           <w:sz w:val="22"/>
         </w:rPr>
       </w:pPr>
-    </w:p>
-    <w:p>
-      <w:pPr>
-        <w:pStyle w:val="Covertext"/>
-        <w:spacing w:line="240" w:lineRule="auto"/>
+      <w:r>
         <w:rPr>
           <w:color w:val="000000" w:themeColor="text1"/>
           <w:sz w:val="22"/>
         </w:rPr>
-      </w:pPr>
-      <w:r>
+      </w:r>
+    </w:p>
+    <w:p>
+      <w:pPr>
+        <w:pStyle w:val="Covertext"/>
+        <w:spacing w:lineRule="auto" w:line="240"/>
         <w:rPr>
           <w:color w:val="000000" w:themeColor="text1"/>
           <w:sz w:val="22"/>
         </w:rPr>
-        <w:t xml:space="preserve">This publication is licensed under the terms of </w:t>
-      </w:r>
+      </w:pPr>
       <w:r>
         <w:rPr>
           <w:color w:val="000000" w:themeColor="text1"/>
           <w:sz w:val="22"/>
         </w:rPr>
-        <w:t>the Open Government</w:t>
-      </w:r>
-      <w:r>
-        <w:rPr>
-          <w:color w:val="000000" w:themeColor="text1"/>
-          <w:sz w:val="22"/>
-        </w:rPr>
+        <w:t>This publication is licensed under the terms of the Open Government</w:t>
         <w:br/>
         <w:t>Licence v3.0 except where otherwise stated. To view this licence,</w:t>
-      </w:r>
-      <w:r>
-        <w:rPr>
-          <w:color w:val="000000" w:themeColor="text1"/>
-          <w:sz w:val="22"/>
-        </w:rPr>
         <w:br/>
         <w:t xml:space="preserve">visit </w:t>
       </w:r>
-      <w:hyperlink r:id="rId14">
+      <w:hyperlink r:id="rId6">
         <w:r>
           <w:rPr>
-            <w:rStyle w:val="Hyperlink"/>
+            <w:rStyle w:val="InternetLink"/>
             <w:color w:val="000000" w:themeColor="text1"/>
             <w:sz w:val="22"/>
             <w:u w:val="none"/>
@@ -645,173 +911,118 @@
           <w:sz w:val="22"/>
         </w:rPr>
       </w:pPr>
-    </w:p>
-    <w:p>
-      <w:pPr>
-        <w:pStyle w:val="Covertext"/>
-        <w:spacing w:line="240" w:lineRule="auto"/>
+      <w:r>
         <w:rPr>
           <w:color w:val="000000" w:themeColor="text1"/>
           <w:sz w:val="22"/>
         </w:rPr>
-      </w:pPr>
-      <w:r>
+      </w:r>
+    </w:p>
+    <w:p>
+      <w:pPr>
+        <w:pStyle w:val="Covertext"/>
+        <w:spacing w:lineRule="auto" w:line="240"/>
         <w:rPr>
           <w:color w:val="000000" w:themeColor="text1"/>
           <w:sz w:val="22"/>
         </w:rPr>
-        <w:t xml:space="preserve">Where we </w:t>
-      </w:r>
+      </w:pPr>
       <w:r>
         <w:rPr>
           <w:color w:val="000000" w:themeColor="text1"/>
           <w:sz w:val="22"/>
         </w:rPr>
-        <w:t xml:space="preserve">have identified any </w:t>
-      </w:r>
-      <w:proofErr w:type="gramStart"/>
-      <w:r>
-        <w:rPr>
-          <w:color w:val="000000" w:themeColor="text1"/>
-          <w:sz w:val="22"/>
-        </w:rPr>
-        <w:t>third party</w:t>
-      </w:r>
-      <w:proofErr w:type="gramEnd"/>
-      <w:r>
-        <w:rPr>
-          <w:color w:val="000000" w:themeColor="text1"/>
-          <w:sz w:val="22"/>
-        </w:rPr>
-        <w:t xml:space="preserve"> copyright information you</w:t>
-      </w:r>
-      <w:r>
-        <w:rPr>
-          <w:color w:val="000000" w:themeColor="text1"/>
-          <w:sz w:val="22"/>
-        </w:rPr>
+        <w:t>Where we have identified any third party copyright information you</w:t>
         <w:br/>
         <w:t>will need to obtain permission from the copyright holders concerned.</w:t>
       </w:r>
     </w:p>
     <w:p>
       <w:pPr>
-        <w:spacing w:after="160" w:line="259" w:lineRule="auto"/>
+        <w:pStyle w:val="Normal"/>
+        <w:spacing w:lineRule="auto" w:line="259" w:before="0" w:after="160"/>
         <w:rPr>
           <w:color w:val="000000" w:themeColor="text1"/>
           <w:sz w:val="22"/>
         </w:rPr>
       </w:pPr>
       <w:r>
+        <w:rPr>
+          <w:color w:val="000000" w:themeColor="text1"/>
+          <w:sz w:val="22"/>
+        </w:rPr>
+      </w:r>
+      <w:r>
         <w:br w:type="page"/>
       </w:r>
     </w:p>
     <w:p>
       <w:pPr>
         <w:pStyle w:val="Covertext"/>
-        <w:spacing w:line="240" w:lineRule="auto"/>
+        <w:spacing w:lineRule="auto" w:line="240"/>
         <w:rPr>
           <w:color w:val="000000" w:themeColor="text1"/>
           <w:sz w:val="22"/>
         </w:rPr>
       </w:pPr>
+      <w:r>
+        <w:rPr/>
+      </w:r>
     </w:p>
     <w:sectPr>
-      <w:headerReference w:type="default" r:id="rId15"/>
-      <w:footerReference w:type="default" r:id="rId16"/>
+      <w:headerReference w:type="default" r:id="rId7"/>
+      <w:footerReference w:type="default" r:id="rId8"/>
+      <w:type w:val="nextPage"/>
       <w:pgSz w:w="11906" w:h="16838"/>
-      <w:pgMar w:top="1134" w:right="1134" w:bottom="1134" w:left="1134" w:header="567" w:footer="567" w:gutter="0"/>
-      <w:pgNumType w:start="1"/>
-      <w:cols w:space="720"/>
-      <w:formProt w:val="0"/>
-      <w:docGrid w:linePitch="360"/>
+      <w:pgMar w:left="1134" w:right="1134" w:gutter="0" w:header="567" w:top="1134" w:footer="567" w:bottom="1134"/>
+      <w:pgNumType w:start="1" w:fmt="decimal"/>
+      <w:formProt w:val="false"/>
+      <w:textDirection w:val="lrTb"/>
+      <w:docGrid w:type="default" w:linePitch="360" w:charSpace="0"/>
     </w:sectPr>
   </w:body>
 </w:document>
 </file>
 
-<file path=word/endnotes.xml><?xml version="1.0" encoding="utf-8"?>
-<w:endnotes xmlns:wpc="http://schemas.microsoft.com/office/word/2010/wordprocessingCanvas" xmlns:cx="http://schemas.microsoft.com/office/drawing/2014/chartex" xmlns:cx1="http://schemas.microsoft.com/office/drawing/2015/9/8/chartex" xmlns:cx2="http://schemas.microsoft.com/office/drawing/2015/10/21/chartex" xmlns:cx3="http://schemas.microsoft.com/office/drawing/2016/5/9/chartex" xmlns:cx4="http://schemas.microsoft.com/office/drawing/2016/5/10/chartex" xmlns:cx5="http://schemas.microsoft.com/office/drawing/2016/5/11/chartex" xmlns:cx6="http://schemas.microsoft.com/office/drawing/2016/5/12/chartex" xmlns:cx7="http://schemas.microsoft.com/office/drawing/2016/5/13/chartex" xmlns:cx8="http://schemas.microsoft.com/office/drawing/2016/5/14/chartex" xmlns:mc="http://schemas.openxmlformats.org/markup-compatibility/2006" xmlns:aink="http://schemas.microsoft.com/office/drawing/2016/ink" xmlns:am3d="http://schemas.microsoft.com/office/drawing/2017/model3d" xmlns:o="urn:schemas-microsoft-com:office:office" xmlns:r="http://schemas.openxmlformats.org/officeDocument/2006/relationships" xmlns:m="http://schemas.openxmlformats.org/officeDocument/2006/math" xmlns:v="urn:schemas-microsoft-com:vml" xmlns:wp14="http://schemas.microsoft.com/office/word/2010/wordprocessingDrawing" xmlns:wp="http://schemas.openxmlformats.org/drawingml/2006/wordprocessingDrawing" xmlns:w10="urn:schemas-microsoft-com:office:word" xmlns:w="http://schemas.openxmlformats.org/wordprocessingml/2006/main" xmlns:w14="http://schemas.microsoft.com/office/word/2010/wordml" xmlns:w15="http://schemas.microsoft.com/office/word/2012/wordml" xmlns:w16cex="http://schemas.microsoft.com/office/word/2018/wordml/cex" xmlns:w16cid="http://schemas.microsoft.com/office/word/2016/wordml/cid" xmlns:w16="http://schemas.microsoft.com/office/word/2018/wordml" xmlns:w16sdtdh="http://schemas.microsoft.com/office/word/2020/wordml/sdtdatahash" xmlns:w16se="http://schemas.microsoft.com/office/word/2015/wordml/symex" xmlns:wpg="http://schemas.microsoft.com/office/word/2010/wordprocessingGroup" xmlns:wpi="http://schemas.microsoft.com/office/word/2010/wordprocessingInk" xmlns:wne="http://schemas.microsoft.com/office/word/2006/wordml" xmlns:wps="http://schemas.microsoft.com/office/word/2010/wordprocessingShape" mc:Ignorable="w14 w15 w16se w16cid w16 w16cex w16sdtdh wp14">
-  <w:endnote w:type="separator" w:id="-1">
-    <w:p>
-      <w:pPr>
-        <w:spacing w:after="0" w:line="240" w:lineRule="auto"/>
-      </w:pPr>
-      <w:r>
-        <w:separator/>
-      </w:r>
-    </w:p>
-  </w:endnote>
-  <w:endnote w:type="continuationSeparator" w:id="0">
-    <w:p>
-      <w:pPr>
-        <w:spacing w:after="0" w:line="240" w:lineRule="auto"/>
-      </w:pPr>
-      <w:r>
-        <w:continuationSeparator/>
-      </w:r>
-    </w:p>
-  </w:endnote>
-</w:endnotes>
-</file>
-
 <file path=word/footer1.xml><?xml version="1.0" encoding="utf-8"?>
-<w:ftr xmlns:wpc="http://schemas.microsoft.com/office/word/2010/wordprocessingCanvas" xmlns:cx="http://schemas.microsoft.com/office/drawing/2014/chartex" xmlns:cx1="http://schemas.microsoft.com/office/drawing/2015/9/8/chartex" xmlns:cx2="http://schemas.microsoft.com/office/drawing/2015/10/21/chartex" xmlns:cx3="http://schemas.microsoft.com/office/drawing/2016/5/9/chartex" xmlns:cx4="http://schemas.microsoft.com/office/drawing/2016/5/10/chartex" xmlns:cx5="http://schemas.microsoft.com/office/drawing/2016/5/11/chartex" xmlns:cx6="http://schemas.microsoft.com/office/drawing/2016/5/12/chartex" xmlns:cx7="http://schemas.microsoft.com/office/drawing/2016/5/13/chartex" xmlns:cx8="http://schemas.microsoft.com/office/drawing/2016/5/14/chartex" xmlns:mc="http://schemas.openxmlformats.org/markup-compatibility/2006" xmlns:aink="http://schemas.microsoft.com/office/drawing/2016/ink" xmlns:am3d="http://schemas.microsoft.com/office/drawing/2017/model3d" xmlns:o="urn:schemas-microsoft-com:office:office" xmlns:r="http://schemas.openxmlformats.org/officeDocument/2006/relationships" xmlns:m="http://schemas.openxmlformats.org/officeDocument/2006/math" xmlns:v="urn:schemas-microsoft-com:vml" xmlns:wp14="http://schemas.microsoft.com/office/word/2010/wordprocessingDrawing" xmlns:wp="http://schemas.openxmlformats.org/drawingml/2006/wordprocessingDrawing" xmlns:w10="urn:schemas-microsoft-com:office:word" xmlns:w="http://schemas.openxmlformats.org/wordprocessingml/2006/main" xmlns:w14="http://schemas.microsoft.com/office/word/2010/wordml" xmlns:w15="http://schemas.microsoft.com/office/word/2012/wordml" xmlns:w16cex="http://schemas.microsoft.com/office/word/2018/wordml/cex" xmlns:w16cid="http://schemas.microsoft.com/office/word/2016/wordml/cid" xmlns:w16="http://schemas.microsoft.com/office/word/2018/wordml" xmlns:w16sdtdh="http://schemas.microsoft.com/office/word/2020/wordml/sdtdatahash" xmlns:w16se="http://schemas.microsoft.com/office/word/2015/wordml/symex" xmlns:wpg="http://schemas.microsoft.com/office/word/2010/wordprocessingGroup" xmlns:wpi="http://schemas.microsoft.com/office/word/2010/wordprocessingInk" xmlns:wne="http://schemas.microsoft.com/office/word/2006/wordml" xmlns:wps="http://schemas.microsoft.com/office/word/2010/wordprocessingShape" mc:Ignorable="w14 w15 w16se w16cid w16 w16cex w16sdtdh wp14">
+<w:ftr xmlns:o="urn:schemas-microsoft-com:office:office" xmlns:r="http://schemas.openxmlformats.org/officeDocument/2006/relationships" xmlns:v="urn:schemas-microsoft-com:vml" xmlns:w="http://schemas.openxmlformats.org/wordprocessingml/2006/main" xmlns:w10="urn:schemas-microsoft-com:office:word" xmlns:wp="http://schemas.openxmlformats.org/drawingml/2006/wordprocessingDrawing" xmlns:wps="http://schemas.microsoft.com/office/word/2010/wordprocessingShape" xmlns:wpg="http://schemas.microsoft.com/office/word/2010/wordprocessingGroup" xmlns:mc="http://schemas.openxmlformats.org/markup-compatibility/2006" xmlns:wp14="http://schemas.microsoft.com/office/word/2010/wordprocessingDrawing" xmlns:w14="http://schemas.microsoft.com/office/word/2010/wordml" xmlns:w15="http://schemas.microsoft.com/office/word/2012/wordml" mc:Ignorable="w14 wp14 w15">
   <w:p>
     <w:pPr>
       <w:pStyle w:val="Footer"/>
+      <w:rPr/>
     </w:pPr>
+    <w:r>
+      <w:rPr/>
+    </w:r>
   </w:p>
 </w:ftr>
 </file>
 
 <file path=word/footer2.xml><?xml version="1.0" encoding="utf-8"?>
-<w:ftr xmlns:wpc="http://schemas.microsoft.com/office/word/2010/wordprocessingCanvas" xmlns:cx="http://schemas.microsoft.com/office/drawing/2014/chartex" xmlns:cx1="http://schemas.microsoft.com/office/drawing/2015/9/8/chartex" xmlns:cx2="http://schemas.microsoft.com/office/drawing/2015/10/21/chartex" xmlns:cx3="http://schemas.microsoft.com/office/drawing/2016/5/9/chartex" xmlns:cx4="http://schemas.microsoft.com/office/drawing/2016/5/10/chartex" xmlns:cx5="http://schemas.microsoft.com/office/drawing/2016/5/11/chartex" xmlns:cx6="http://schemas.microsoft.com/office/drawing/2016/5/12/chartex" xmlns:cx7="http://schemas.microsoft.com/office/drawing/2016/5/13/chartex" xmlns:cx8="http://schemas.microsoft.com/office/drawing/2016/5/14/chartex" xmlns:mc="http://schemas.openxmlformats.org/markup-compatibility/2006" xmlns:aink="http://schemas.microsoft.com/office/drawing/2016/ink" xmlns:am3d="http://schemas.microsoft.com/office/drawing/2017/model3d" xmlns:o="urn:schemas-microsoft-com:office:office" xmlns:r="http://schemas.openxmlformats.org/officeDocument/2006/relationships" xmlns:m="http://schemas.openxmlformats.org/officeDocument/2006/math" xmlns:v="urn:schemas-microsoft-com:vml" xmlns:wp14="http://schemas.microsoft.com/office/word/2010/wordprocessingDrawing" xmlns:wp="http://schemas.openxmlformats.org/drawingml/2006/wordprocessingDrawing" xmlns:w10="urn:schemas-microsoft-com:office:word" xmlns:w="http://schemas.openxmlformats.org/wordprocessingml/2006/main" xmlns:w14="http://schemas.microsoft.com/office/word/2010/wordml" xmlns:w15="http://schemas.microsoft.com/office/word/2012/wordml" xmlns:w16cex="http://schemas.microsoft.com/office/word/2018/wordml/cex" xmlns:w16cid="http://schemas.microsoft.com/office/word/2016/wordml/cid" xmlns:w16="http://schemas.microsoft.com/office/word/2018/wordml" xmlns:w16sdtdh="http://schemas.microsoft.com/office/word/2020/wordml/sdtdatahash" xmlns:w16se="http://schemas.microsoft.com/office/word/2015/wordml/symex" xmlns:wpg="http://schemas.microsoft.com/office/word/2010/wordprocessingGroup" xmlns:wpi="http://schemas.microsoft.com/office/word/2010/wordprocessingInk" xmlns:wne="http://schemas.microsoft.com/office/word/2006/wordml" xmlns:wps="http://schemas.microsoft.com/office/word/2010/wordprocessingShape" mc:Ignorable="w14 w15 w16se w16cid w16 w16cex w16sdtdh wp14">
+<w:ftr xmlns:o="urn:schemas-microsoft-com:office:office" xmlns:r="http://schemas.openxmlformats.org/officeDocument/2006/relationships" xmlns:v="urn:schemas-microsoft-com:vml" xmlns:w="http://schemas.openxmlformats.org/wordprocessingml/2006/main" xmlns:w10="urn:schemas-microsoft-com:office:word" xmlns:wp="http://schemas.openxmlformats.org/drawingml/2006/wordprocessingDrawing" xmlns:wps="http://schemas.microsoft.com/office/word/2010/wordprocessingShape" xmlns:wpg="http://schemas.microsoft.com/office/word/2010/wordprocessingGroup" xmlns:mc="http://schemas.openxmlformats.org/markup-compatibility/2006" xmlns:wp14="http://schemas.microsoft.com/office/word/2010/wordprocessingDrawing" xmlns:w14="http://schemas.microsoft.com/office/word/2010/wordml" xmlns:w15="http://schemas.microsoft.com/office/word/2012/wordml" mc:Ignorable="w14 wp14 w15">
   <w:p>
     <w:pPr>
       <w:pStyle w:val="Footer"/>
+      <w:rPr/>
     </w:pPr>
+    <w:r>
+      <w:rPr/>
+    </w:r>
   </w:p>
 </w:ftr>
 </file>
 
-<file path=word/footnotes.xml><?xml version="1.0" encoding="utf-8"?>
-<w:footnotes xmlns:wpc="http://schemas.microsoft.com/office/word/2010/wordprocessingCanvas" xmlns:cx="http://schemas.microsoft.com/office/drawing/2014/chartex" xmlns:cx1="http://schemas.microsoft.com/office/drawing/2015/9/8/chartex" xmlns:cx2="http://schemas.microsoft.com/office/drawing/2015/10/21/chartex" xmlns:cx3="http://schemas.microsoft.com/office/drawing/2016/5/9/chartex" xmlns:cx4="http://schemas.microsoft.com/office/drawing/2016/5/10/chartex" xmlns:cx5="http://schemas.microsoft.com/office/drawing/2016/5/11/chartex" xmlns:cx6="http://schemas.microsoft.com/office/drawing/2016/5/12/chartex" xmlns:cx7="http://schemas.microsoft.com/office/drawing/2016/5/13/chartex" xmlns:cx8="http://schemas.microsoft.com/office/drawing/2016/5/14/chartex" xmlns:mc="http://schemas.openxmlformats.org/markup-compatibility/2006" xmlns:aink="http://schemas.microsoft.com/office/drawing/2016/ink" xmlns:am3d="http://schemas.microsoft.com/office/drawing/2017/model3d" xmlns:o="urn:schemas-microsoft-com:office:office" xmlns:r="http://schemas.openxmlformats.org/officeDocument/2006/relationships" xmlns:m="http://schemas.openxmlformats.org/officeDocument/2006/math" xmlns:v="urn:schemas-microsoft-com:vml" xmlns:wp14="http://schemas.microsoft.com/office/word/2010/wordprocessingDrawing" xmlns:wp="http://schemas.openxmlformats.org/drawingml/2006/wordprocessingDrawing" xmlns:w10="urn:schemas-microsoft-com:office:word" xmlns:w="http://schemas.openxmlformats.org/wordprocessingml/2006/main" xmlns:w14="http://schemas.microsoft.com/office/word/2010/wordml" xmlns:w15="http://schemas.microsoft.com/office/word/2012/wordml" xmlns:w16cex="http://schemas.microsoft.com/office/word/2018/wordml/cex" xmlns:w16cid="http://schemas.microsoft.com/office/word/2016/wordml/cid" xmlns:w16="http://schemas.microsoft.com/office/word/2018/wordml" xmlns:w16sdtdh="http://schemas.microsoft.com/office/word/2020/wordml/sdtdatahash" xmlns:w16se="http://schemas.microsoft.com/office/word/2015/wordml/symex" xmlns:wpg="http://schemas.microsoft.com/office/word/2010/wordprocessingGroup" xmlns:wpi="http://schemas.microsoft.com/office/word/2010/wordprocessingInk" xmlns:wne="http://schemas.microsoft.com/office/word/2006/wordml" xmlns:wps="http://schemas.microsoft.com/office/word/2010/wordprocessingShape" mc:Ignorable="w14 w15 w16se w16cid w16 w16cex w16sdtdh wp14">
-  <w:footnote w:type="separator" w:id="-1">
-    <w:p>
-      <w:pPr>
-        <w:spacing w:after="0" w:line="240" w:lineRule="auto"/>
-      </w:pPr>
-      <w:r>
-        <w:separator/>
-      </w:r>
-    </w:p>
-  </w:footnote>
-  <w:footnote w:type="continuationSeparator" w:id="0">
-    <w:p>
-      <w:pPr>
-        <w:spacing w:after="0" w:line="240" w:lineRule="auto"/>
-      </w:pPr>
-      <w:r>
-        <w:continuationSeparator/>
-      </w:r>
-    </w:p>
-  </w:footnote>
-</w:footnotes>
-</file>
-
 <file path=word/header1.xml><?xml version="1.0" encoding="utf-8"?>
-<w:hdr xmlns:wpc="http://schemas.microsoft.com/office/word/2010/wordprocessingCanvas" xmlns:cx="http://schemas.microsoft.com/office/drawing/2014/chartex" xmlns:cx1="http://schemas.microsoft.com/office/drawing/2015/9/8/chartex" xmlns:cx2="http://schemas.microsoft.com/office/drawing/2015/10/21/chartex" xmlns:cx3="http://schemas.microsoft.com/office/drawing/2016/5/9/chartex" xmlns:cx4="http://schemas.microsoft.com/office/drawing/2016/5/10/chartex" xmlns:cx5="http://schemas.microsoft.com/office/drawing/2016/5/11/chartex" xmlns:cx6="http://schemas.microsoft.com/office/drawing/2016/5/12/chartex" xmlns:cx7="http://schemas.microsoft.com/office/drawing/2016/5/13/chartex" xmlns:cx8="http://schemas.microsoft.com/office/drawing/2016/5/14/chartex" xmlns:mc="http://schemas.openxmlformats.org/markup-compatibility/2006" xmlns:aink="http://schemas.microsoft.com/office/drawing/2016/ink" xmlns:am3d="http://schemas.microsoft.com/office/drawing/2017/model3d" xmlns:o="urn:schemas-microsoft-com:office:office" xmlns:r="http://schemas.openxmlformats.org/officeDocument/2006/relationships" xmlns:m="http://schemas.openxmlformats.org/officeDocument/2006/math" xmlns:v="urn:schemas-microsoft-com:vml" xmlns:wp14="http://schemas.microsoft.com/office/word/2010/wordprocessingDrawing" xmlns:wp="http://schemas.openxmlformats.org/drawingml/2006/wordprocessingDrawing" xmlns:w10="urn:schemas-microsoft-com:office:word" xmlns:w="http://schemas.openxmlformats.org/wordprocessingml/2006/main" xmlns:w14="http://schemas.microsoft.com/office/word/2010/wordml" xmlns:w15="http://schemas.microsoft.com/office/word/2012/wordml" xmlns:w16cex="http://schemas.microsoft.com/office/word/2018/wordml/cex" xmlns:w16cid="http://schemas.microsoft.com/office/word/2016/wordml/cid" xmlns:w16="http://schemas.microsoft.com/office/word/2018/wordml" xmlns:w16sdtdh="http://schemas.microsoft.com/office/word/2020/wordml/sdtdatahash" xmlns:w16se="http://schemas.microsoft.com/office/word/2015/wordml/symex" xmlns:wpg="http://schemas.microsoft.com/office/word/2010/wordprocessingGroup" xmlns:wpi="http://schemas.microsoft.com/office/word/2010/wordprocessingInk" xmlns:wne="http://schemas.microsoft.com/office/word/2006/wordml" xmlns:wps="http://schemas.microsoft.com/office/word/2010/wordprocessingShape" mc:Ignorable="w14 w15 w16se w16cid w16 w16cex w16sdtdh wp14">
+<w:hdr xmlns:o="urn:schemas-microsoft-com:office:office" xmlns:r="http://schemas.openxmlformats.org/officeDocument/2006/relationships" xmlns:v="urn:schemas-microsoft-com:vml" xmlns:w="http://schemas.openxmlformats.org/wordprocessingml/2006/main" xmlns:w10="urn:schemas-microsoft-com:office:word" xmlns:wp="http://schemas.openxmlformats.org/drawingml/2006/wordprocessingDrawing" xmlns:wps="http://schemas.microsoft.com/office/word/2010/wordprocessingShape" xmlns:wpg="http://schemas.microsoft.com/office/word/2010/wordprocessingGroup" xmlns:mc="http://schemas.openxmlformats.org/markup-compatibility/2006" xmlns:wp14="http://schemas.microsoft.com/office/word/2010/wordprocessingDrawing" xmlns:w14="http://schemas.microsoft.com/office/word/2010/wordml" xmlns:w15="http://schemas.microsoft.com/office/word/2012/wordml" mc:Ignorable="w14 wp14 w15">
   <w:p>
     <w:pPr>
       <w:pStyle w:val="Header"/>
+      <w:rPr/>
     </w:pPr>
     <w:r>
-      <w:rPr>
-        <w:noProof/>
-      </w:rPr>
+      <w:rPr/>
       <w:drawing>
-        <wp:anchor distT="0" distB="0" distL="0" distR="0" simplePos="0" relativeHeight="2" behindDoc="1" locked="0" layoutInCell="1" allowOverlap="1" wp14:anchorId="7D818653" wp14:editId="6D0B2552">
+        <wp:anchor behindDoc="1" distT="0" distB="0" distL="0" distR="0" simplePos="0" locked="0" layoutInCell="0" allowOverlap="1" relativeHeight="2">
           <wp:simplePos x="0" y="0"/>
           <wp:positionH relativeFrom="page">
             <wp:align>left</wp:align>
@@ -855,13 +1066,8 @@
           </a:graphic>
         </wp:anchor>
       </w:drawing>
-    </w:r>
-    <w:r>
-      <w:rPr>
-        <w:noProof/>
-      </w:rPr>
       <w:drawing>
-        <wp:anchor distT="0" distB="0" distL="0" distR="0" simplePos="0" relativeHeight="3" behindDoc="1" locked="0" layoutInCell="1" allowOverlap="1" wp14:anchorId="5FA3AEB4" wp14:editId="2572093B">
+        <wp:anchor behindDoc="1" distT="0" distB="0" distL="0" distR="0" simplePos="0" locked="0" layoutInCell="0" allowOverlap="1" relativeHeight="3">
           <wp:simplePos x="0" y="0"/>
           <wp:positionH relativeFrom="page">
             <wp:posOffset>720090</wp:posOffset>
@@ -911,27 +1117,30 @@
 </file>
 
 <file path=word/header2.xml><?xml version="1.0" encoding="utf-8"?>
-<w:hdr xmlns:wpc="http://schemas.microsoft.com/office/word/2010/wordprocessingCanvas" xmlns:cx="http://schemas.microsoft.com/office/drawing/2014/chartex" xmlns:cx1="http://schemas.microsoft.com/office/drawing/2015/9/8/chartex" xmlns:cx2="http://schemas.microsoft.com/office/drawing/2015/10/21/chartex" xmlns:cx3="http://schemas.microsoft.com/office/drawing/2016/5/9/chartex" xmlns:cx4="http://schemas.microsoft.com/office/drawing/2016/5/10/chartex" xmlns:cx5="http://schemas.microsoft.com/office/drawing/2016/5/11/chartex" xmlns:cx6="http://schemas.microsoft.com/office/drawing/2016/5/12/chartex" xmlns:cx7="http://schemas.microsoft.com/office/drawing/2016/5/13/chartex" xmlns:cx8="http://schemas.microsoft.com/office/drawing/2016/5/14/chartex" xmlns:mc="http://schemas.openxmlformats.org/markup-compatibility/2006" xmlns:aink="http://schemas.microsoft.com/office/drawing/2016/ink" xmlns:am3d="http://schemas.microsoft.com/office/drawing/2017/model3d" xmlns:o="urn:schemas-microsoft-com:office:office" xmlns:r="http://schemas.openxmlformats.org/officeDocument/2006/relationships" xmlns:m="http://schemas.openxmlformats.org/officeDocument/2006/math" xmlns:v="urn:schemas-microsoft-com:vml" xmlns:wp14="http://schemas.microsoft.com/office/word/2010/wordprocessingDrawing" xmlns:wp="http://schemas.openxmlformats.org/drawingml/2006/wordprocessingDrawing" xmlns:w10="urn:schemas-microsoft-com:office:word" xmlns:w="http://schemas.openxmlformats.org/wordprocessingml/2006/main" xmlns:w14="http://schemas.microsoft.com/office/word/2010/wordml" xmlns:w15="http://schemas.microsoft.com/office/word/2012/wordml" xmlns:w16cex="http://schemas.microsoft.com/office/word/2018/wordml/cex" xmlns:w16cid="http://schemas.microsoft.com/office/word/2016/wordml/cid" xmlns:w16="http://schemas.microsoft.com/office/word/2018/wordml" xmlns:w16sdtdh="http://schemas.microsoft.com/office/word/2020/wordml/sdtdatahash" xmlns:w16se="http://schemas.microsoft.com/office/word/2015/wordml/symex" xmlns:wpg="http://schemas.microsoft.com/office/word/2010/wordprocessingGroup" xmlns:wpi="http://schemas.microsoft.com/office/word/2010/wordprocessingInk" xmlns:wne="http://schemas.microsoft.com/office/word/2006/wordml" xmlns:wps="http://schemas.microsoft.com/office/word/2010/wordprocessingShape" mc:Ignorable="w14 w15 w16se w16cid w16 w16cex w16sdtdh wp14">
+<w:hdr xmlns:o="urn:schemas-microsoft-com:office:office" xmlns:r="http://schemas.openxmlformats.org/officeDocument/2006/relationships" xmlns:v="urn:schemas-microsoft-com:vml" xmlns:w="http://schemas.openxmlformats.org/wordprocessingml/2006/main" xmlns:w10="urn:schemas-microsoft-com:office:word" xmlns:wp="http://schemas.openxmlformats.org/drawingml/2006/wordprocessingDrawing" xmlns:wps="http://schemas.microsoft.com/office/word/2010/wordprocessingShape" xmlns:wpg="http://schemas.microsoft.com/office/word/2010/wordprocessingGroup" xmlns:mc="http://schemas.openxmlformats.org/markup-compatibility/2006" xmlns:wp14="http://schemas.microsoft.com/office/word/2010/wordprocessingDrawing" xmlns:w14="http://schemas.microsoft.com/office/word/2010/wordml" xmlns:w15="http://schemas.microsoft.com/office/word/2012/wordml" mc:Ignorable="w14 wp14 w15">
   <w:p>
     <w:pPr>
       <w:pStyle w:val="Header"/>
+      <w:rPr/>
     </w:pPr>
+    <w:r>
+      <w:rPr/>
+    </w:r>
   </w:p>
 </w:hdr>
 </file>
 
 <file path=word/header3.xml><?xml version="1.0" encoding="utf-8"?>
-<w:hdr xmlns:wpc="http://schemas.microsoft.com/office/word/2010/wordprocessingCanvas" xmlns:cx="http://schemas.microsoft.com/office/drawing/2014/chartex" xmlns:cx1="http://schemas.microsoft.com/office/drawing/2015/9/8/chartex" xmlns:cx2="http://schemas.microsoft.com/office/drawing/2015/10/21/chartex" xmlns:cx3="http://schemas.microsoft.com/office/drawing/2016/5/9/chartex" xmlns:cx4="http://schemas.microsoft.com/office/drawing/2016/5/10/chartex" xmlns:cx5="http://schemas.microsoft.com/office/drawing/2016/5/11/chartex" xmlns:cx6="http://schemas.microsoft.com/office/drawing/2016/5/12/chartex" xmlns:cx7="http://schemas.microsoft.com/office/drawing/2016/5/13/chartex" xmlns:cx8="http://schemas.microsoft.com/office/drawing/2016/5/14/chartex" xmlns:mc="http://schemas.openxmlformats.org/markup-compatibility/2006" xmlns:aink="http://schemas.microsoft.com/office/drawing/2016/ink" xmlns:am3d="http://schemas.microsoft.com/office/drawing/2017/model3d" xmlns:o="urn:schemas-microsoft-com:office:office" xmlns:r="http://schemas.openxmlformats.org/officeDocument/2006/relationships" xmlns:m="http://schemas.openxmlformats.org/officeDocument/2006/math" xmlns:v="urn:schemas-microsoft-com:vml" xmlns:wp14="http://schemas.microsoft.com/office/word/2010/wordprocessingDrawing" xmlns:wp="http://schemas.openxmlformats.org/drawingml/2006/wordprocessingDrawing" xmlns:w10="urn:schemas-microsoft-com:office:word" xmlns:w="http://schemas.openxmlformats.org/wordprocessingml/2006/main" xmlns:w14="http://schemas.microsoft.com/office/word/2010/wordml" xmlns:w15="http://schemas.microsoft.com/office/word/2012/wordml" xmlns:w16cex="http://schemas.microsoft.com/office/word/2018/wordml/cex" xmlns:w16cid="http://schemas.microsoft.com/office/word/2016/wordml/cid" xmlns:w16="http://schemas.microsoft.com/office/word/2018/wordml" xmlns:w16sdtdh="http://schemas.microsoft.com/office/word/2020/wordml/sdtdatahash" xmlns:w16se="http://schemas.microsoft.com/office/word/2015/wordml/symex" xmlns:wpg="http://schemas.microsoft.com/office/word/2010/wordprocessingGroup" xmlns:wpi="http://schemas.microsoft.com/office/word/2010/wordprocessingInk" xmlns:wne="http://schemas.microsoft.com/office/word/2006/wordml" xmlns:wps="http://schemas.microsoft.com/office/word/2010/wordprocessingShape" mc:Ignorable="w14 w15 w16se w16cid w16 w16cex w16sdtdh wp14">
+<w:hdr xmlns:o="urn:schemas-microsoft-com:office:office" xmlns:r="http://schemas.openxmlformats.org/officeDocument/2006/relationships" xmlns:v="urn:schemas-microsoft-com:vml" xmlns:w="http://schemas.openxmlformats.org/wordprocessingml/2006/main" xmlns:w10="urn:schemas-microsoft-com:office:word" xmlns:wp="http://schemas.openxmlformats.org/drawingml/2006/wordprocessingDrawing" xmlns:wps="http://schemas.microsoft.com/office/word/2010/wordprocessingShape" xmlns:wpg="http://schemas.microsoft.com/office/word/2010/wordprocessingGroup" xmlns:mc="http://schemas.openxmlformats.org/markup-compatibility/2006" xmlns:wp14="http://schemas.microsoft.com/office/word/2010/wordprocessingDrawing" xmlns:w14="http://schemas.microsoft.com/office/word/2010/wordml" xmlns:w15="http://schemas.microsoft.com/office/word/2012/wordml" mc:Ignorable="w14 wp14 w15">
   <w:p>
     <w:pPr>
       <w:pStyle w:val="Header"/>
+      <w:rPr/>
     </w:pPr>
     <w:r>
-      <w:rPr>
-        <w:noProof/>
-      </w:rPr>
+      <w:rPr/>
       <w:drawing>
-        <wp:anchor distT="0" distB="0" distL="0" distR="0" simplePos="0" relativeHeight="5" behindDoc="1" locked="0" layoutInCell="1" allowOverlap="1" wp14:anchorId="22D8EE1C" wp14:editId="77335B32">
+        <wp:anchor behindDoc="1" distT="0" distB="0" distL="0" distR="0" simplePos="0" locked="0" layoutInCell="0" allowOverlap="1" relativeHeight="5">
           <wp:simplePos x="0" y="0"/>
           <wp:positionH relativeFrom="page">
             <wp:align>left</wp:align>
@@ -981,18 +1190,18 @@
 </file>
 
 <file path=word/styles.xml><?xml version="1.0" encoding="utf-8"?>
-<w:styles xmlns:mc="http://schemas.openxmlformats.org/markup-compatibility/2006" xmlns:r="http://schemas.openxmlformats.org/officeDocument/2006/relationships" xmlns:w="http://schemas.openxmlformats.org/wordprocessingml/2006/main" xmlns:w14="http://schemas.microsoft.com/office/word/2010/wordml" xmlns:w15="http://schemas.microsoft.com/office/word/2012/wordml" xmlns:w16cex="http://schemas.microsoft.com/office/word/2018/wordml/cex" xmlns:w16cid="http://schemas.microsoft.com/office/word/2016/wordml/cid" xmlns:w16="http://schemas.microsoft.com/office/word/2018/wordml" xmlns:w16sdtdh="http://schemas.microsoft.com/office/word/2020/wordml/sdtdatahash" xmlns:w16se="http://schemas.microsoft.com/office/word/2015/wordml/symex" mc:Ignorable="w14 w15 w16se w16cid w16 w16cex w16sdtdh">
+<w:styles xmlns:w="http://schemas.openxmlformats.org/wordprocessingml/2006/main" xmlns:w14="http://schemas.microsoft.com/office/word/2010/wordml" xmlns:mc="http://schemas.openxmlformats.org/markup-compatibility/2006" mc:Ignorable="w14">
   <w:docDefaults>
     <w:rPrDefault>
       <w:rPr>
-        <w:rFonts w:asciiTheme="minorHAnsi" w:eastAsiaTheme="minorHAnsi" w:hAnsiTheme="minorHAnsi" w:cstheme="minorBidi"/>
+        <w:rFonts w:ascii="Arial" w:hAnsi="Arial" w:eastAsia="Arial" w:cs="" w:asciiTheme="minorHAnsi" w:cstheme="minorBidi" w:eastAsiaTheme="minorHAnsi" w:hAnsiTheme="minorHAnsi"/>
         <w:szCs w:val="22"/>
         <w:lang w:val="en-GB" w:eastAsia="en-US" w:bidi="ar-SA"/>
       </w:rPr>
     </w:rPrDefault>
     <w:pPrDefault>
       <w:pPr>
-        <w:suppressAutoHyphens/>
+        <w:suppressAutoHyphens w:val="true"/>
       </w:pPr>
     </w:pPrDefault>
   </w:docDefaults>
@@ -1038,9 +1247,9 @@
     <w:lsdException w:name="footnote reference" w:uiPriority="1"/>
     <w:lsdException w:name="annotation reference" w:semiHidden="1"/>
     <w:lsdException w:name="line number" w:semiHidden="1"/>
-    <w:lsdException w:name="page number" w:semiHidden="1" w:uiPriority="8"/>
-    <w:lsdException w:name="endnote reference" w:semiHidden="1" w:uiPriority="3"/>
-    <w:lsdException w:name="endnote text" w:semiHidden="1" w:uiPriority="3"/>
+    <w:lsdException w:name="page number" w:uiPriority="8" w:semiHidden="1"/>
+    <w:lsdException w:name="endnote reference" w:uiPriority="3" w:semiHidden="1"/>
+    <w:lsdException w:name="endnote text" w:uiPriority="3" w:semiHidden="1"/>
     <w:lsdException w:name="table of authorities" w:semiHidden="1"/>
     <w:lsdException w:name="macro" w:semiHidden="1"/>
     <w:lsdException w:name="toa heading" w:semiHidden="1"/>
@@ -1062,7 +1271,7 @@
     <w:lsdException w:name="Title" w:uiPriority="8" w:qFormat="1"/>
     <w:lsdException w:name="Closing" w:semiHidden="1"/>
     <w:lsdException w:name="Signature" w:semiHidden="1"/>
-    <w:lsdException w:name="Default Paragraph Font" w:semiHidden="1" w:uiPriority="1" w:unhideWhenUsed="1"/>
+    <w:lsdException w:name="Default Paragraph Font" w:uiPriority="1" w:semiHidden="1" w:unhideWhenUsed="1"/>
     <w:lsdException w:name="Body Text" w:uiPriority="1" w:qFormat="1"/>
     <w:lsdException w:name="Body Text Indent" w:uiPriority="1" w:qFormat="1"/>
     <w:lsdException w:name="List Continue" w:semiHidden="1"/>
@@ -1073,7 +1282,7 @@
     <w:lsdException w:name="Message Header" w:semiHidden="1"/>
     <w:lsdException w:name="Subtitle" w:uiPriority="8"/>
     <w:lsdException w:name="Salutation" w:semiHidden="1"/>
-    <w:lsdException w:name="Date" w:semiHidden="1" w:uiPriority="8"/>
+    <w:lsdException w:name="Date" w:uiPriority="8" w:semiHidden="1"/>
     <w:lsdException w:name="Body Text First Indent" w:semiHidden="1"/>
     <w:lsdException w:name="Body Text First Indent 2" w:semiHidden="1"/>
     <w:lsdException w:name="Note Heading" w:semiHidden="1"/>
@@ -1262,7 +1471,7 @@
     <w:lsdException w:name="Intense Reference" w:semiHidden="1" w:qFormat="1"/>
     <w:lsdException w:name="Book Title" w:semiHidden="1" w:qFormat="1"/>
     <w:lsdException w:name="Bibliography" w:semiHidden="1"/>
-    <w:lsdException w:name="TOC Heading" w:semiHidden="1" w:uiPriority="8" w:unhideWhenUsed="1"/>
+    <w:lsdException w:name="TOC Heading" w:uiPriority="8" w:semiHidden="1" w:unhideWhenUsed="1"/>
     <w:lsdException w:name="Plain Table 1" w:uiPriority="41"/>
     <w:lsdException w:name="Plain Table 2" w:uiPriority="42"/>
     <w:lsdException w:name="Plain Table 3" w:uiPriority="43"/>
@@ -1373,131 +1582,149 @@
     <w:lsdException w:name="Unresolved Mention" w:semiHidden="1"/>
     <w:lsdException w:name="Smart Link" w:semiHidden="1" w:unhideWhenUsed="1"/>
   </w:latentStyles>
-  <w:style w:type="paragraph" w:default="1" w:styleId="Normal">
+  <w:style w:type="paragraph" w:styleId="Normal" w:default="1">
     <w:name w:val="Normal"/>
     <w:uiPriority w:val="8"/>
     <w:semiHidden/>
     <w:qFormat/>
-    <w:rsid w:val="0023710E"/>
+    <w:rsid w:val="0023710e"/>
     <w:pPr>
-      <w:spacing w:after="240" w:line="276" w:lineRule="auto"/>
+      <w:widowControl/>
+      <w:suppressAutoHyphens w:val="true"/>
+      <w:bidi w:val="0"/>
+      <w:spacing w:lineRule="auto" w:line="276" w:before="0" w:after="240"/>
+      <w:jc w:val="left"/>
     </w:pPr>
     <w:rPr>
+      <w:rFonts w:ascii="Arial" w:hAnsi="Arial" w:eastAsia="Arial" w:cs="" w:asciiTheme="minorHAnsi" w:cstheme="minorBidi" w:eastAsiaTheme="minorHAnsi" w:hAnsiTheme="minorHAnsi"/>
+      <w:color w:val="auto"/>
+      <w:kern w:val="0"/>
       <w:sz w:val="24"/>
+      <w:szCs w:val="22"/>
+      <w:lang w:val="en-GB" w:eastAsia="en-US" w:bidi="ar-SA"/>
     </w:rPr>
   </w:style>
   <w:style w:type="paragraph" w:styleId="Heading1">
-    <w:name w:val="heading 1"/>
-    <w:next w:val="BodyText"/>
+    <w:name w:val="Heading 1"/>
+    <w:next w:val="TextBody"/>
     <w:link w:val="Heading1Char"/>
     <w:qFormat/>
-    <w:rsid w:val="002F075A"/>
+    <w:rsid w:val="002f075a"/>
     <w:pPr>
-      <w:keepNext/>
+      <w:keepNext w:val="true"/>
       <w:keepLines/>
       <w:pageBreakBefore/>
-      <w:spacing w:after="840"/>
+      <w:widowControl/>
+      <w:suppressAutoHyphens w:val="true"/>
+      <w:bidi w:val="0"/>
+      <w:spacing w:before="0" w:after="840"/>
       <w:contextualSpacing/>
+      <w:jc w:val="left"/>
       <w:outlineLvl w:val="0"/>
     </w:pPr>
     <w:rPr>
-      <w:rFonts w:asciiTheme="majorHAnsi" w:eastAsiaTheme="majorEastAsia" w:hAnsiTheme="majorHAnsi" w:cstheme="majorBidi"/>
+      <w:rFonts w:ascii="Arial" w:hAnsi="Arial" w:eastAsia="" w:cs="" w:asciiTheme="majorHAnsi" w:cstheme="majorBidi" w:eastAsiaTheme="majorEastAsia" w:hAnsiTheme="majorHAnsi"/>
       <w:b/>
       <w:color w:val="1D609D" w:themeColor="accent1"/>
+      <w:kern w:val="0"/>
       <w:sz w:val="48"/>
       <w:szCs w:val="32"/>
+      <w:lang w:val="en-GB" w:eastAsia="en-US" w:bidi="ar-SA"/>
     </w:rPr>
   </w:style>
   <w:style w:type="paragraph" w:styleId="Heading2">
-    <w:name w:val="heading 2"/>
-    <w:next w:val="BodyText"/>
+    <w:name w:val="Heading 2"/>
+    <w:next w:val="TextBody"/>
     <w:link w:val="Heading2Char"/>
     <w:qFormat/>
-    <w:rsid w:val="002F075A"/>
+    <w:rsid w:val="002f075a"/>
     <w:pPr>
-      <w:keepNext/>
+      <w:keepNext w:val="true"/>
       <w:keepLines/>
-      <w:spacing w:before="240" w:after="240" w:line="276" w:lineRule="auto"/>
+      <w:widowControl/>
+      <w:suppressAutoHyphens w:val="true"/>
+      <w:bidi w:val="0"/>
+      <w:spacing w:lineRule="auto" w:line="276" w:before="240" w:after="240"/>
+      <w:jc w:val="left"/>
       <w:outlineLvl w:val="1"/>
     </w:pPr>
     <w:rPr>
-      <w:rFonts w:asciiTheme="majorHAnsi" w:eastAsiaTheme="majorEastAsia" w:hAnsiTheme="majorHAnsi" w:cstheme="majorBidi"/>
+      <w:rFonts w:ascii="Arial" w:hAnsi="Arial" w:eastAsia="" w:cs="" w:asciiTheme="majorHAnsi" w:cstheme="majorBidi" w:eastAsiaTheme="majorEastAsia" w:hAnsiTheme="majorHAnsi"/>
       <w:b/>
+      <w:color w:val="auto"/>
+      <w:kern w:val="0"/>
       <w:sz w:val="32"/>
       <w:szCs w:val="26"/>
+      <w:lang w:val="en-GB" w:eastAsia="en-US" w:bidi="ar-SA"/>
     </w:rPr>
   </w:style>
   <w:style w:type="paragraph" w:styleId="Heading3">
-    <w:name w:val="heading 3"/>
-    <w:next w:val="BodyText"/>
+    <w:name w:val="Heading 3"/>
+    <w:next w:val="TextBody"/>
     <w:link w:val="Heading3Char"/>
     <w:qFormat/>
-    <w:rsid w:val="002F075A"/>
+    <w:rsid w:val="002f075a"/>
     <w:pPr>
-      <w:keepNext/>
+      <w:keepNext w:val="true"/>
       <w:keepLines/>
-      <w:spacing w:line="276" w:lineRule="auto"/>
+      <w:widowControl/>
+      <w:suppressAutoHyphens w:val="true"/>
+      <w:bidi w:val="0"/>
+      <w:spacing w:lineRule="auto" w:line="276" w:before="0" w:after="0"/>
       <w:contextualSpacing/>
+      <w:jc w:val="left"/>
       <w:outlineLvl w:val="2"/>
     </w:pPr>
     <w:rPr>
-      <w:rFonts w:asciiTheme="majorHAnsi" w:eastAsiaTheme="majorEastAsia" w:hAnsiTheme="majorHAnsi" w:cstheme="majorBidi"/>
+      <w:rFonts w:ascii="Arial" w:hAnsi="Arial" w:eastAsia="" w:cs="" w:asciiTheme="majorHAnsi" w:cstheme="majorBidi" w:eastAsiaTheme="majorEastAsia" w:hAnsiTheme="majorHAnsi"/>
       <w:b/>
+      <w:color w:val="auto"/>
+      <w:kern w:val="0"/>
       <w:sz w:val="24"/>
       <w:szCs w:val="24"/>
+      <w:lang w:val="en-GB" w:eastAsia="en-US" w:bidi="ar-SA"/>
     </w:rPr>
   </w:style>
   <w:style w:type="paragraph" w:styleId="Heading4">
-    <w:name w:val="heading 4"/>
-    <w:next w:val="BodyText"/>
+    <w:name w:val="Heading 4"/>
+    <w:next w:val="TextBody"/>
     <w:link w:val="Heading4Char"/>
     <w:qFormat/>
-    <w:rsid w:val="002F075A"/>
+    <w:rsid w:val="002f075a"/>
     <w:pPr>
-      <w:keepNext/>
+      <w:keepNext w:val="true"/>
       <w:keepLines/>
-      <w:spacing w:line="276" w:lineRule="auto"/>
+      <w:widowControl/>
+      <w:suppressAutoHyphens w:val="true"/>
+      <w:bidi w:val="0"/>
+      <w:spacing w:lineRule="auto" w:line="276" w:before="0" w:after="0"/>
       <w:contextualSpacing/>
+      <w:jc w:val="left"/>
       <w:outlineLvl w:val="3"/>
     </w:pPr>
     <w:rPr>
-      <w:rFonts w:asciiTheme="majorHAnsi" w:eastAsiaTheme="majorEastAsia" w:hAnsiTheme="majorHAnsi" w:cstheme="majorBidi"/>
+      <w:rFonts w:ascii="Arial" w:hAnsi="Arial" w:eastAsia="" w:cs="" w:asciiTheme="majorHAnsi" w:cstheme="majorBidi" w:eastAsiaTheme="majorEastAsia" w:hAnsiTheme="majorHAnsi"/>
       <w:i/>
       <w:iCs/>
+      <w:color w:val="auto"/>
+      <w:kern w:val="0"/>
       <w:sz w:val="24"/>
-    </w:rPr>
-  </w:style>
-  <w:style w:type="character" w:default="1" w:styleId="DefaultParagraphFont">
+      <w:szCs w:val="22"/>
+      <w:lang w:val="en-GB" w:eastAsia="en-US" w:bidi="ar-SA"/>
+    </w:rPr>
+  </w:style>
+  <w:style w:type="character" w:styleId="DefaultParagraphFont" w:default="1">
     <w:name w:val="Default Paragraph Font"/>
     <w:uiPriority w:val="1"/>
     <w:semiHidden/>
     <w:unhideWhenUsed/>
-  </w:style>
-  <w:style w:type="table" w:default="1" w:styleId="TableNormal">
-    <w:name w:val="Normal Table"/>
-    <w:uiPriority w:val="99"/>
-    <w:semiHidden/>
-    <w:unhideWhenUsed/>
-    <w:tblPr>
-      <w:tblInd w:w="0" w:type="dxa"/>
-      <w:tblCellMar>
-        <w:top w:w="0" w:type="dxa"/>
-        <w:left w:w="108" w:type="dxa"/>
-        <w:bottom w:w="0" w:type="dxa"/>
-        <w:right w:w="108" w:type="dxa"/>
-      </w:tblCellMar>
-    </w:tblPr>
-  </w:style>
-  <w:style w:type="numbering" w:default="1" w:styleId="NoList">
-    <w:name w:val="No List"/>
-    <w:uiPriority w:val="99"/>
-    <w:semiHidden/>
-    <w:unhideWhenUsed/>
-  </w:style>
-  <w:style w:type="character" w:customStyle="1" w:styleId="FootnoteTextChar">
+    <w:qFormat/>
+    <w:rPr/>
+  </w:style>
+  <w:style w:type="character" w:styleId="FootnoteTextChar" w:customStyle="1">
     <w:name w:val="Footnote Text Char"/>
     <w:basedOn w:val="DefaultParagraphFont"/>
-    <w:link w:val="FootnoteText"/>
+    <w:link w:val="Footnote"/>
     <w:uiPriority w:val="3"/>
     <w:qFormat/>
     <w:rsid w:val="00916276"/>
@@ -1506,165 +1733,163 @@
       <w:szCs w:val="20"/>
     </w:rPr>
   </w:style>
-  <w:style w:type="character" w:customStyle="1" w:styleId="FootnoteCharacters">
+  <w:style w:type="character" w:styleId="FootnoteCharacters" w:customStyle="1">
     <w:name w:val="Footnote Characters"/>
     <w:basedOn w:val="DefaultParagraphFont"/>
     <w:uiPriority w:val="3"/>
     <w:semiHidden/>
     <w:qFormat/>
-    <w:rsid w:val="00B91315"/>
+    <w:rsid w:val="00b91315"/>
     <w:rPr>
       <w:vertAlign w:val="superscript"/>
     </w:rPr>
   </w:style>
-  <w:style w:type="character" w:customStyle="1" w:styleId="FootnoteAnchor">
+  <w:style w:type="character" w:styleId="FootnoteAnchor" w:customStyle="1">
     <w:name w:val="Footnote Anchor"/>
     <w:rPr>
       <w:vertAlign w:val="superscript"/>
     </w:rPr>
   </w:style>
-  <w:style w:type="character" w:customStyle="1" w:styleId="TitleChar">
+  <w:style w:type="character" w:styleId="TitleChar" w:customStyle="1">
     <w:name w:val="Title Char"/>
     <w:basedOn w:val="DefaultParagraphFont"/>
     <w:link w:val="Title"/>
     <w:uiPriority w:val="8"/>
     <w:semiHidden/>
     <w:qFormat/>
-    <w:rsid w:val="0023710E"/>
-    <w:rPr>
-      <w:rFonts w:asciiTheme="majorHAnsi" w:eastAsiaTheme="majorEastAsia" w:hAnsiTheme="majorHAnsi" w:cstheme="majorBidi"/>
+    <w:rsid w:val="0023710e"/>
+    <w:rPr>
+      <w:rFonts w:ascii="Arial" w:hAnsi="Arial" w:eastAsia="" w:cs="" w:asciiTheme="majorHAnsi" w:cstheme="majorBidi" w:eastAsiaTheme="majorEastAsia" w:hAnsiTheme="majorHAnsi"/>
       <w:b/>
       <w:color w:val="1D609D" w:themeColor="accent1"/>
       <w:sz w:val="68"/>
       <w:szCs w:val="56"/>
     </w:rPr>
   </w:style>
-  <w:style w:type="character" w:customStyle="1" w:styleId="SubtitleChar">
+  <w:style w:type="character" w:styleId="SubtitleChar" w:customStyle="1">
     <w:name w:val="Subtitle Char"/>
     <w:basedOn w:val="DefaultParagraphFont"/>
     <w:link w:val="Subtitle"/>
     <w:uiPriority w:val="8"/>
     <w:semiHidden/>
     <w:qFormat/>
-    <w:rsid w:val="0023710E"/>
-    <w:rPr>
-      <w:rFonts w:asciiTheme="majorHAnsi" w:eastAsiaTheme="minorEastAsia" w:hAnsiTheme="majorHAnsi"/>
+    <w:rsid w:val="0023710e"/>
+    <w:rPr>
+      <w:rFonts w:ascii="Arial" w:hAnsi="Arial" w:eastAsia="" w:asciiTheme="majorHAnsi" w:eastAsiaTheme="minorEastAsia" w:hAnsiTheme="majorHAnsi"/>
       <w:b/>
       <w:color w:val="1D609D" w:themeColor="accent1"/>
       <w:sz w:val="48"/>
     </w:rPr>
   </w:style>
-  <w:style w:type="character" w:styleId="FollowedHyperlink">
+  <w:style w:type="character" w:styleId="VisitedInternetLink">
     <w:name w:val="FollowedHyperlink"/>
     <w:uiPriority w:val="8"/>
     <w:unhideWhenUsed/>
-    <w:rsid w:val="00D50660"/>
+    <w:rsid w:val="00d50660"/>
     <w:rPr>
       <w:color w:val="00B1EB" w:themeColor="followedHyperlink"/>
       <w:u w:val="single"/>
     </w:rPr>
   </w:style>
-  <w:style w:type="character" w:customStyle="1" w:styleId="Heading1Char">
+  <w:style w:type="character" w:styleId="Heading1Char" w:customStyle="1">
     <w:name w:val="Heading 1 Char"/>
     <w:basedOn w:val="DefaultParagraphFont"/>
     <w:link w:val="Heading1"/>
     <w:qFormat/>
-    <w:rsid w:val="002F075A"/>
-    <w:rPr>
-      <w:rFonts w:asciiTheme="majorHAnsi" w:eastAsiaTheme="majorEastAsia" w:hAnsiTheme="majorHAnsi" w:cstheme="majorBidi"/>
+    <w:rsid w:val="002f075a"/>
+    <w:rPr>
+      <w:rFonts w:ascii="Arial" w:hAnsi="Arial" w:eastAsia="" w:cs="" w:asciiTheme="majorHAnsi" w:cstheme="majorBidi" w:eastAsiaTheme="majorEastAsia" w:hAnsiTheme="majorHAnsi"/>
       <w:b/>
       <w:color w:val="1D609D" w:themeColor="accent1"/>
       <w:sz w:val="48"/>
       <w:szCs w:val="32"/>
     </w:rPr>
   </w:style>
-  <w:style w:type="character" w:customStyle="1" w:styleId="Heading2Char">
+  <w:style w:type="character" w:styleId="Heading2Char" w:customStyle="1">
     <w:name w:val="Heading 2 Char"/>
     <w:basedOn w:val="DefaultParagraphFont"/>
     <w:link w:val="Heading2"/>
     <w:qFormat/>
-    <w:rsid w:val="002F075A"/>
-    <w:rPr>
-      <w:rFonts w:asciiTheme="majorHAnsi" w:eastAsiaTheme="majorEastAsia" w:hAnsiTheme="majorHAnsi" w:cstheme="majorBidi"/>
+    <w:rsid w:val="002f075a"/>
+    <w:rPr>
+      <w:rFonts w:ascii="Arial" w:hAnsi="Arial" w:eastAsia="" w:cs="" w:asciiTheme="majorHAnsi" w:cstheme="majorBidi" w:eastAsiaTheme="majorEastAsia" w:hAnsiTheme="majorHAnsi"/>
       <w:b/>
       <w:sz w:val="32"/>
       <w:szCs w:val="26"/>
     </w:rPr>
   </w:style>
-  <w:style w:type="character" w:customStyle="1" w:styleId="Heading3Char">
+  <w:style w:type="character" w:styleId="Heading3Char" w:customStyle="1">
     <w:name w:val="Heading 3 Char"/>
     <w:basedOn w:val="DefaultParagraphFont"/>
     <w:link w:val="Heading3"/>
     <w:qFormat/>
-    <w:rsid w:val="002F075A"/>
-    <w:rPr>
-      <w:rFonts w:asciiTheme="majorHAnsi" w:eastAsiaTheme="majorEastAsia" w:hAnsiTheme="majorHAnsi" w:cstheme="majorBidi"/>
+    <w:rsid w:val="002f075a"/>
+    <w:rPr>
+      <w:rFonts w:ascii="Arial" w:hAnsi="Arial" w:eastAsia="" w:cs="" w:asciiTheme="majorHAnsi" w:cstheme="majorBidi" w:eastAsiaTheme="majorEastAsia" w:hAnsiTheme="majorHAnsi"/>
       <w:b/>
       <w:sz w:val="24"/>
       <w:szCs w:val="24"/>
     </w:rPr>
   </w:style>
-  <w:style w:type="character" w:customStyle="1" w:styleId="Heading4Char">
+  <w:style w:type="character" w:styleId="Heading4Char" w:customStyle="1">
     <w:name w:val="Heading 4 Char"/>
     <w:basedOn w:val="DefaultParagraphFont"/>
     <w:link w:val="Heading4"/>
     <w:qFormat/>
-    <w:rsid w:val="002F075A"/>
-    <w:rPr>
-      <w:rFonts w:asciiTheme="majorHAnsi" w:eastAsiaTheme="majorEastAsia" w:hAnsiTheme="majorHAnsi" w:cstheme="majorBidi"/>
+    <w:rsid w:val="002f075a"/>
+    <w:rPr>
+      <w:rFonts w:ascii="Arial" w:hAnsi="Arial" w:eastAsia="" w:cs="" w:asciiTheme="majorHAnsi" w:cstheme="majorBidi" w:eastAsiaTheme="majorEastAsia" w:hAnsiTheme="majorHAnsi"/>
       <w:i/>
       <w:iCs/>
       <w:sz w:val="24"/>
     </w:rPr>
   </w:style>
-  <w:style w:type="character" w:customStyle="1" w:styleId="BodyTextChar">
+  <w:style w:type="character" w:styleId="BodyTextChar" w:customStyle="1">
     <w:name w:val="Body Text Char"/>
     <w:basedOn w:val="DefaultParagraphFont"/>
-    <w:link w:val="BodyText"/>
     <w:uiPriority w:val="1"/>
     <w:qFormat/>
-    <w:rsid w:val="002F075A"/>
+    <w:rsid w:val="002f075a"/>
     <w:rPr>
       <w:sz w:val="24"/>
     </w:rPr>
   </w:style>
-  <w:style w:type="character" w:customStyle="1" w:styleId="BodyTextIndentChar">
+  <w:style w:type="character" w:styleId="BodyTextIndentChar" w:customStyle="1">
     <w:name w:val="Body Text Indent Char"/>
     <w:basedOn w:val="DefaultParagraphFont"/>
-    <w:link w:val="BodyTextIndent"/>
     <w:uiPriority w:val="1"/>
     <w:qFormat/>
-    <w:rsid w:val="002F075A"/>
+    <w:rsid w:val="002f075a"/>
     <w:rPr>
       <w:sz w:val="24"/>
     </w:rPr>
   </w:style>
-  <w:style w:type="character" w:customStyle="1" w:styleId="HeaderChar">
+  <w:style w:type="character" w:styleId="HeaderChar" w:customStyle="1">
     <w:name w:val="Header Char"/>
     <w:basedOn w:val="DefaultParagraphFont"/>
     <w:link w:val="Header"/>
     <w:uiPriority w:val="8"/>
     <w:semiHidden/>
     <w:qFormat/>
-    <w:rsid w:val="00BC4DBC"/>
+    <w:rsid w:val="00bc4dbc"/>
     <w:rPr>
       <w:sz w:val="18"/>
     </w:rPr>
   </w:style>
-  <w:style w:type="character" w:customStyle="1" w:styleId="FooterChar">
+  <w:style w:type="character" w:styleId="FooterChar" w:customStyle="1">
     <w:name w:val="Footer Char"/>
     <w:basedOn w:val="DefaultParagraphFont"/>
     <w:link w:val="Footer"/>
     <w:uiPriority w:val="8"/>
     <w:semiHidden/>
     <w:qFormat/>
-    <w:rsid w:val="00BC4DBC"/>
+    <w:rsid w:val="00bc4dbc"/>
     <w:rPr>
       <w:b/>
       <w:sz w:val="24"/>
     </w:rPr>
   </w:style>
-  <w:style w:type="character" w:styleId="Hyperlink">
+  <w:style w:type="character" w:styleId="InternetLink">
     <w:name w:val="Hyperlink"/>
     <w:uiPriority w:val="7"/>
     <w:unhideWhenUsed/>
@@ -1680,13 +1905,13 @@
     <w:uiPriority w:val="99"/>
     <w:semiHidden/>
     <w:qFormat/>
-    <w:rsid w:val="00AD52C7"/>
+    <w:rsid w:val="00ad52c7"/>
     <w:rPr>
       <w:color w:val="808080"/>
-      <w:shd w:val="clear" w:color="auto" w:fill="E6E6E6"/>
-    </w:rPr>
-  </w:style>
-  <w:style w:type="character" w:customStyle="1" w:styleId="BalloonTextChar">
+      <w:shd w:fill="E6E6E6" w:val="clear"/>
+    </w:rPr>
+  </w:style>
+  <w:style w:type="character" w:styleId="BalloonTextChar" w:customStyle="1">
     <w:name w:val="Balloon Text Char"/>
     <w:basedOn w:val="DefaultParagraphFont"/>
     <w:link w:val="BalloonText"/>
@@ -1700,43 +1925,53 @@
       <w:szCs w:val="18"/>
     </w:rPr>
   </w:style>
-  <w:style w:type="paragraph" w:customStyle="1" w:styleId="Heading">
+  <w:style w:type="paragraph" w:styleId="Heading" w:customStyle="1">
     <w:name w:val="Heading"/>
     <w:basedOn w:val="Normal"/>
-    <w:next w:val="BodyText"/>
+    <w:next w:val="TextBody"/>
     <w:qFormat/>
     <w:pPr>
-      <w:keepNext/>
+      <w:keepNext w:val="true"/>
       <w:spacing w:before="240" w:after="120"/>
     </w:pPr>
     <w:rPr>
-      <w:rFonts w:ascii="Liberation Sans" w:eastAsia="Noto Sans CJK SC" w:hAnsi="Liberation Sans" w:cs="Noto Sans Devanagari"/>
+      <w:rFonts w:ascii="Liberation Sans" w:hAnsi="Liberation Sans" w:eastAsia="Noto Sans CJK SC" w:cs="Noto Sans Devanagari"/>
       <w:sz w:val="28"/>
       <w:szCs w:val="28"/>
     </w:rPr>
   </w:style>
-  <w:style w:type="paragraph" w:styleId="BodyText">
+  <w:style w:type="paragraph" w:styleId="TextBody">
     <w:name w:val="Body Text"/>
     <w:link w:val="BodyTextChar"/>
     <w:uiPriority w:val="1"/>
     <w:qFormat/>
-    <w:rsid w:val="002F075A"/>
+    <w:rsid w:val="002f075a"/>
     <w:pPr>
-      <w:spacing w:after="240" w:line="276" w:lineRule="auto"/>
+      <w:widowControl/>
+      <w:suppressAutoHyphens w:val="true"/>
+      <w:bidi w:val="0"/>
+      <w:spacing w:lineRule="auto" w:line="276" w:before="0" w:after="240"/>
+      <w:jc w:val="left"/>
     </w:pPr>
     <w:rPr>
+      <w:rFonts w:ascii="Arial" w:hAnsi="Arial" w:eastAsia="Arial" w:cs="" w:asciiTheme="minorHAnsi" w:cstheme="minorBidi" w:eastAsiaTheme="minorHAnsi" w:hAnsiTheme="minorHAnsi"/>
+      <w:color w:val="auto"/>
+      <w:kern w:val="0"/>
       <w:sz w:val="24"/>
+      <w:szCs w:val="22"/>
+      <w:lang w:val="en-GB" w:eastAsia="en-US" w:bidi="ar-SA"/>
     </w:rPr>
   </w:style>
   <w:style w:type="paragraph" w:styleId="List">
     <w:name w:val="List"/>
-    <w:basedOn w:val="BodyText"/>
+    <w:basedOn w:val="TextBody"/>
+    <w:pPr/>
     <w:rPr>
       <w:rFonts w:cs="Noto Sans Devanagari"/>
     </w:rPr>
   </w:style>
   <w:style w:type="paragraph" w:styleId="Caption">
-    <w:name w:val="caption"/>
+    <w:name w:val="Caption"/>
     <w:basedOn w:val="Normal"/>
     <w:qFormat/>
     <w:pPr>
@@ -1744,32 +1979,48 @@
       <w:spacing w:before="120" w:after="120"/>
     </w:pPr>
     <w:rPr>
+      <w:rFonts w:cs="Lohit Devanagari"/>
+      <w:i/>
+      <w:iCs/>
+      <w:sz w:val="24"/>
+      <w:szCs w:val="24"/>
+    </w:rPr>
+  </w:style>
+  <w:style w:type="paragraph" w:styleId="Index" w:customStyle="1">
+    <w:name w:val="Index"/>
+    <w:basedOn w:val="Normal"/>
+    <w:qFormat/>
+    <w:pPr>
+      <w:suppressLineNumbers/>
+    </w:pPr>
+    <w:rPr>
+      <w:rFonts w:cs="Noto Sans Devanagari"/>
+    </w:rPr>
+  </w:style>
+  <w:style w:type="paragraph" w:styleId="Caption1">
+    <w:name w:val="caption"/>
+    <w:basedOn w:val="Normal"/>
+    <w:qFormat/>
+    <w:pPr>
+      <w:suppressLineNumbers/>
+      <w:spacing w:before="120" w:after="120"/>
+    </w:pPr>
+    <w:rPr>
       <w:rFonts w:cs="Noto Sans Devanagari"/>
       <w:i/>
       <w:iCs/>
       <w:szCs w:val="24"/>
     </w:rPr>
   </w:style>
-  <w:style w:type="paragraph" w:customStyle="1" w:styleId="Index">
-    <w:name w:val="Index"/>
-    <w:basedOn w:val="Normal"/>
-    <w:qFormat/>
-    <w:pPr>
-      <w:suppressLineNumbers/>
-    </w:pPr>
-    <w:rPr>
-      <w:rFonts w:cs="Noto Sans Devanagari"/>
-    </w:rPr>
-  </w:style>
-  <w:style w:type="paragraph" w:styleId="FootnoteText">
-    <w:name w:val="footnote text"/>
-    <w:basedOn w:val="BodyText"/>
+  <w:style w:type="paragraph" w:styleId="Footnote">
+    <w:name w:val="Footnote Text"/>
+    <w:basedOn w:val="TextBody"/>
     <w:link w:val="FootnoteTextChar"/>
     <w:uiPriority w:val="3"/>
     <w:qFormat/>
     <w:rsid w:val="00916276"/>
     <w:pPr>
-      <w:spacing w:after="40" w:line="240" w:lineRule="auto"/>
+      <w:spacing w:lineRule="auto" w:line="240" w:before="0" w:after="40"/>
       <w:ind w:left="284" w:hanging="284"/>
     </w:pPr>
     <w:rPr>
@@ -1784,101 +2035,139 @@
     <w:uiPriority w:val="8"/>
     <w:semiHidden/>
     <w:qFormat/>
-    <w:rsid w:val="0023710E"/>
+    <w:rsid w:val="0023710e"/>
     <w:pPr>
-      <w:spacing w:after="420"/>
+      <w:widowControl/>
+      <w:suppressAutoHyphens w:val="true"/>
+      <w:bidi w:val="0"/>
+      <w:spacing w:before="0" w:after="420"/>
       <w:contextualSpacing/>
+      <w:jc w:val="left"/>
     </w:pPr>
     <w:rPr>
-      <w:rFonts w:asciiTheme="majorHAnsi" w:eastAsiaTheme="majorEastAsia" w:hAnsiTheme="majorHAnsi" w:cstheme="majorBidi"/>
+      <w:rFonts w:ascii="Arial" w:hAnsi="Arial" w:eastAsia="" w:cs="" w:asciiTheme="majorHAnsi" w:cstheme="majorBidi" w:eastAsiaTheme="majorEastAsia" w:hAnsiTheme="majorHAnsi"/>
       <w:b/>
       <w:color w:val="1D609D" w:themeColor="accent1"/>
+      <w:kern w:val="0"/>
       <w:sz w:val="68"/>
       <w:szCs w:val="56"/>
+      <w:lang w:val="en-GB" w:eastAsia="en-US" w:bidi="ar-SA"/>
     </w:rPr>
   </w:style>
   <w:style w:type="paragraph" w:styleId="Subtitle">
     <w:name w:val="Subtitle"/>
-    <w:next w:val="BodyText"/>
+    <w:next w:val="TextBody"/>
     <w:link w:val="SubtitleChar"/>
     <w:uiPriority w:val="8"/>
     <w:semiHidden/>
     <w:qFormat/>
-    <w:rsid w:val="0023710E"/>
+    <w:rsid w:val="0023710e"/>
     <w:pPr>
+      <w:widowControl/>
+      <w:suppressAutoHyphens w:val="true"/>
+      <w:bidi w:val="0"/>
+      <w:spacing w:before="0" w:after="0"/>
+      <w:contextualSpacing/>
+      <w:jc w:val="left"/>
+    </w:pPr>
+    <w:rPr>
+      <w:rFonts w:ascii="Arial" w:hAnsi="Arial" w:eastAsia="" w:asciiTheme="majorHAnsi" w:eastAsiaTheme="minorEastAsia" w:hAnsiTheme="majorHAnsi" w:cs=""/>
+      <w:b/>
+      <w:color w:val="1D609D" w:themeColor="accent1"/>
+      <w:kern w:val="0"/>
+      <w:sz w:val="48"/>
+      <w:szCs w:val="22"/>
+      <w:lang w:val="en-GB" w:eastAsia="en-US" w:bidi="ar-SA"/>
+    </w:rPr>
+  </w:style>
+  <w:style w:type="paragraph" w:styleId="IndexHeading">
+    <w:name w:val="Index Heading"/>
+    <w:basedOn w:val="Heading"/>
+    <w:pPr/>
+    <w:rPr/>
+  </w:style>
+  <w:style w:type="paragraph" w:styleId="ContentsHeading">
+    <w:name w:val="TOC Heading"/>
+    <w:basedOn w:val="Heading1"/>
+    <w:next w:val="TextBody"/>
+    <w:uiPriority w:val="8"/>
+    <w:semiHidden/>
+    <w:qFormat/>
+    <w:rsid w:val="00ad05f3"/>
+    <w:pPr/>
+    <w:rPr/>
+  </w:style>
+  <w:style w:type="paragraph" w:styleId="TextBodyIndent">
+    <w:name w:val="Body Text Indent"/>
+    <w:basedOn w:val="TextBody"/>
+    <w:link w:val="BodyTextIndentChar"/>
+    <w:uiPriority w:val="1"/>
+    <w:qFormat/>
+    <w:rsid w:val="002f075a"/>
+    <w:pPr>
+      <w:ind w:left="357" w:hanging="0"/>
+    </w:pPr>
+    <w:rPr/>
+  </w:style>
+  <w:style w:type="paragraph" w:styleId="ListBullet">
+    <w:name w:val="List Bullet"/>
+    <w:basedOn w:val="TextBody"/>
+    <w:uiPriority w:val="2"/>
+    <w:qFormat/>
+    <w:rsid w:val="00446ddb"/>
+    <w:pPr>
+      <w:spacing w:before="0" w:after="240"/>
       <w:contextualSpacing/>
     </w:pPr>
-    <w:rPr>
-      <w:rFonts w:asciiTheme="majorHAnsi" w:eastAsiaTheme="minorEastAsia" w:hAnsiTheme="majorHAnsi"/>
-      <w:b/>
-      <w:color w:val="1D609D" w:themeColor="accent1"/>
-      <w:sz w:val="48"/>
-    </w:rPr>
-  </w:style>
-  <w:style w:type="paragraph" w:styleId="TOCHeading">
-    <w:name w:val="TOC Heading"/>
-    <w:basedOn w:val="Heading1"/>
-    <w:next w:val="BodyText"/>
-    <w:uiPriority w:val="8"/>
-    <w:semiHidden/>
-    <w:qFormat/>
-    <w:rsid w:val="00AD05F3"/>
-  </w:style>
-  <w:style w:type="paragraph" w:styleId="BodyTextIndent">
-    <w:name w:val="Body Text Indent"/>
-    <w:basedOn w:val="BodyText"/>
-    <w:link w:val="BodyTextIndentChar"/>
-    <w:uiPriority w:val="1"/>
-    <w:qFormat/>
-    <w:rsid w:val="002F075A"/>
-    <w:pPr>
-      <w:ind w:left="357"/>
-    </w:pPr>
-  </w:style>
-  <w:style w:type="paragraph" w:styleId="ListBullet">
-    <w:name w:val="List Bullet"/>
-    <w:basedOn w:val="BodyText"/>
-    <w:uiPriority w:val="2"/>
-    <w:qFormat/>
-    <w:rsid w:val="00446DDB"/>
-    <w:pPr>
-      <w:contextualSpacing/>
-    </w:pPr>
+    <w:rPr/>
   </w:style>
   <w:style w:type="paragraph" w:styleId="ListBullet2">
     <w:name w:val="List Bullet 2"/>
     <w:uiPriority w:val="2"/>
     <w:qFormat/>
-    <w:rsid w:val="00446DDB"/>
+    <w:rsid w:val="00446ddb"/>
     <w:pPr>
-      <w:spacing w:after="240" w:line="276" w:lineRule="auto"/>
+      <w:widowControl/>
+      <w:suppressAutoHyphens w:val="true"/>
+      <w:bidi w:val="0"/>
+      <w:spacing w:lineRule="auto" w:line="276" w:before="0" w:after="240"/>
       <w:contextualSpacing/>
+      <w:jc w:val="left"/>
     </w:pPr>
     <w:rPr>
+      <w:rFonts w:ascii="Arial" w:hAnsi="Arial" w:eastAsia="Arial" w:cs="" w:asciiTheme="minorHAnsi" w:cstheme="minorBidi" w:eastAsiaTheme="minorHAnsi" w:hAnsiTheme="minorHAnsi"/>
+      <w:color w:val="auto"/>
+      <w:kern w:val="0"/>
       <w:sz w:val="24"/>
+      <w:szCs w:val="22"/>
+      <w:lang w:val="en-GB" w:eastAsia="en-US" w:bidi="ar-SA"/>
     </w:rPr>
   </w:style>
   <w:style w:type="paragraph" w:styleId="ListNumber">
     <w:name w:val="List Number"/>
-    <w:basedOn w:val="BodyText"/>
+    <w:basedOn w:val="TextBody"/>
     <w:uiPriority w:val="1"/>
     <w:qFormat/>
-    <w:rsid w:val="002F075A"/>
-  </w:style>
-  <w:style w:type="paragraph" w:customStyle="1" w:styleId="HeaderandFooter">
+    <w:rsid w:val="002f075a"/>
+    <w:pPr/>
+    <w:rPr/>
+  </w:style>
+  <w:style w:type="paragraph" w:styleId="HeaderandFooter" w:customStyle="1">
     <w:name w:val="Header and Footer"/>
     <w:basedOn w:val="Normal"/>
     <w:qFormat/>
+    <w:pPr/>
+    <w:rPr/>
   </w:style>
   <w:style w:type="paragraph" w:styleId="Header">
-    <w:name w:val="header"/>
-    <w:basedOn w:val="BodyText"/>
+    <w:name w:val="Header"/>
+    <w:basedOn w:val="TextBody"/>
     <w:link w:val="HeaderChar"/>
     <w:uiPriority w:val="8"/>
     <w:semiHidden/>
-    <w:rsid w:val="009A1CE1"/>
+    <w:rsid w:val="009a1ce1"/>
     <w:pPr>
-      <w:spacing w:after="0"/>
+      <w:spacing w:before="0" w:after="0"/>
       <w:jc w:val="center"/>
     </w:pPr>
     <w:rPr>
@@ -1886,29 +2175,30 @@
     </w:rPr>
   </w:style>
   <w:style w:type="paragraph" w:styleId="Footer">
-    <w:name w:val="footer"/>
-    <w:basedOn w:val="BodyText"/>
+    <w:name w:val="Footer"/>
+    <w:basedOn w:val="TextBody"/>
     <w:link w:val="FooterChar"/>
     <w:uiPriority w:val="8"/>
     <w:semiHidden/>
     <w:rsid w:val="00990242"/>
     <w:pPr>
-      <w:spacing w:after="0" w:line="240" w:lineRule="auto"/>
+      <w:spacing w:lineRule="auto" w:line="240" w:before="0" w:after="0"/>
       <w:jc w:val="center"/>
     </w:pPr>
     <w:rPr>
       <w:b/>
     </w:rPr>
   </w:style>
-  <w:style w:type="paragraph" w:styleId="TOC1">
-    <w:name w:val="toc 1"/>
-    <w:basedOn w:val="BodyText"/>
+  <w:style w:type="paragraph" w:styleId="Contents1">
+    <w:name w:val="TOC 1"/>
+    <w:basedOn w:val="TextBody"/>
     <w:uiPriority w:val="39"/>
     <w:semiHidden/>
-    <w:rsid w:val="003D27AC"/>
+    <w:rsid w:val="003d27ac"/>
     <w:pPr>
       <w:tabs>
-        <w:tab w:val="right" w:pos="9639"/>
+        <w:tab w:val="clear" w:pos="720"/>
+        <w:tab w:val="right" w:pos="9639" w:leader="none"/>
       </w:tabs>
       <w:spacing w:before="240" w:after="120"/>
     </w:pPr>
@@ -1916,29 +2206,29 @@
       <w:b/>
     </w:rPr>
   </w:style>
-  <w:style w:type="paragraph" w:styleId="TOC2">
-    <w:name w:val="toc 2"/>
-    <w:basedOn w:val="TOC1"/>
-    <w:next w:val="BodyText"/>
+  <w:style w:type="paragraph" w:styleId="Contents2">
+    <w:name w:val="TOC 2"/>
+    <w:basedOn w:val="Contents1"/>
+    <w:next w:val="TextBody"/>
     <w:uiPriority w:val="39"/>
     <w:semiHidden/>
-    <w:rsid w:val="003D27AC"/>
+    <w:rsid w:val="003d27ac"/>
     <w:pPr>
-      <w:spacing w:before="0"/>
+      <w:spacing w:before="0" w:after="120"/>
     </w:pPr>
     <w:rPr>
-      <w:b w:val="0"/>
-    </w:rPr>
-  </w:style>
-  <w:style w:type="paragraph" w:customStyle="1" w:styleId="EmphasisHeading">
+      <w:b w:val="false"/>
+    </w:rPr>
+  </w:style>
+  <w:style w:type="paragraph" w:styleId="EmphasisHeading" w:customStyle="1">
     <w:name w:val="Emphasis Heading"/>
-    <w:basedOn w:val="BodyText"/>
+    <w:basedOn w:val="TextBody"/>
     <w:next w:val="EmphasisText"/>
     <w:uiPriority w:val="3"/>
     <w:qFormat/>
-    <w:rsid w:val="00E4123E"/>
+    <w:rsid w:val="00e4123e"/>
     <w:pPr>
-      <w:keepNext/>
+      <w:keepNext w:val="true"/>
       <w:keepLines/>
       <w:pBdr>
         <w:top w:val="single" w:sz="48" w:space="6" w:color="99E0F7"/>
@@ -1947,20 +2237,20 @@
         <w:right w:val="single" w:sz="48" w:space="4" w:color="99E0F7"/>
       </w:pBdr>
       <w:shd w:val="clear" w:color="auto" w:fill="99E0F7"/>
-      <w:spacing w:before="240"/>
-      <w:ind w:left="199"/>
+      <w:spacing w:before="240" w:after="240"/>
+      <w:ind w:left="199" w:hanging="0"/>
     </w:pPr>
     <w:rPr>
       <w:b/>
       <w:color w:val="003057"/>
     </w:rPr>
   </w:style>
-  <w:style w:type="paragraph" w:customStyle="1" w:styleId="EmphasisText">
+  <w:style w:type="paragraph" w:styleId="EmphasisText" w:customStyle="1">
     <w:name w:val="Emphasis Text"/>
-    <w:basedOn w:val="BodyText"/>
+    <w:basedOn w:val="TextBody"/>
     <w:uiPriority w:val="3"/>
     <w:qFormat/>
-    <w:rsid w:val="00E4123E"/>
+    <w:rsid w:val="00e4123e"/>
     <w:pPr>
       <w:keepLines/>
       <w:pBdr>
@@ -1970,21 +2260,21 @@
         <w:right w:val="single" w:sz="48" w:space="4" w:color="99E0F7"/>
       </w:pBdr>
       <w:shd w:val="clear" w:color="auto" w:fill="99E0F7"/>
-      <w:ind w:left="199"/>
+      <w:ind w:left="199" w:hanging="0"/>
     </w:pPr>
     <w:rPr>
       <w:color w:val="003057"/>
     </w:rPr>
   </w:style>
-  <w:style w:type="paragraph" w:customStyle="1" w:styleId="Covertext">
+  <w:style w:type="paragraph" w:styleId="Covertext" w:customStyle="1">
     <w:name w:val="Cover text"/>
-    <w:basedOn w:val="BodyText"/>
+    <w:basedOn w:val="TextBody"/>
     <w:uiPriority w:val="8"/>
     <w:semiHidden/>
     <w:qFormat/>
-    <w:rsid w:val="00AE4DF7"/>
+    <w:rsid w:val="00ae4df7"/>
     <w:pPr>
-      <w:spacing w:after="0"/>
+      <w:spacing w:before="0" w:after="0"/>
     </w:pPr>
     <w:rPr>
       <w:color w:val="FFFFFF" w:themeColor="background1"/>
@@ -2000,27 +2290,48 @@
     <w:qFormat/>
     <w:rsid w:val="00300132"/>
     <w:pPr>
-      <w:spacing w:after="0" w:line="240" w:lineRule="auto"/>
+      <w:spacing w:lineRule="auto" w:line="240" w:before="0" w:after="0"/>
     </w:pPr>
     <w:rPr>
       <w:rFonts w:ascii="Times New Roman" w:hAnsi="Times New Roman" w:cs="Times New Roman"/>
       <w:sz w:val="18"/>
       <w:szCs w:val="18"/>
     </w:rPr>
+  </w:style>
+  <w:style w:type="numbering" w:styleId="NoList" w:default="1">
+    <w:name w:val="No List"/>
+    <w:uiPriority w:val="99"/>
+    <w:semiHidden/>
+    <w:unhideWhenUsed/>
+    <w:qFormat/>
+  </w:style>
+  <w:style w:type="table" w:default="1" w:styleId="TableNormal">
+    <w:name w:val="Normal Table"/>
+    <w:uiPriority w:val="99"/>
+    <w:semiHidden/>
+    <w:unhideWhenUsed/>
+    <w:tblPr>
+      <w:tblCellMar>
+        <w:top w:w="0" w:type="dxa"/>
+        <w:left w:w="108" w:type="dxa"/>
+        <w:bottom w:w="0" w:type="dxa"/>
+        <w:right w:w="108" w:type="dxa"/>
+      </w:tblCellMar>
+    </w:tblPr>
   </w:style>
   <w:style w:type="table" w:styleId="TableGrid">
     <w:name w:val="Table Grid"/>
     <w:basedOn w:val="TableNormal"/>
     <w:uiPriority w:val="39"/>
-    <w:rsid w:val="00E4123E"/>
+    <w:rsid w:val="00e4123e"/>
     <w:tblPr>
       <w:tblBorders>
-        <w:top w:val="single" w:sz="4" w:space="0" w:color="1D609D" w:themeColor="accent1"/>
-        <w:left w:val="single" w:sz="4" w:space="0" w:color="1D609D" w:themeColor="accent1"/>
-        <w:bottom w:val="single" w:sz="4" w:space="0" w:color="1D609D" w:themeColor="accent1"/>
-        <w:right w:val="single" w:sz="4" w:space="0" w:color="1D609D" w:themeColor="accent1"/>
-        <w:insideH w:val="single" w:sz="4" w:space="0" w:color="1D609D" w:themeColor="accent1"/>
-        <w:insideV w:val="single" w:sz="4" w:space="0" w:color="1D609D" w:themeColor="accent1"/>
+        <w:top w:val="single" w:color="1D609D" w:themeColor="accent1" w:sz="4" w:space="0"/>
+        <w:left w:val="single" w:color="1D609D" w:themeColor="accent1" w:sz="4" w:space="0"/>
+        <w:bottom w:val="single" w:color="1D609D" w:themeColor="accent1" w:sz="4" w:space="0"/>
+        <w:right w:val="single" w:color="1D609D" w:themeColor="accent1" w:sz="4" w:space="0"/>
+        <w:insideH w:val="single" w:color="1D609D" w:themeColor="accent1" w:sz="4" w:space="0"/>
+        <w:insideV w:val="single" w:color="1D609D" w:themeColor="accent1" w:sz="4" w:space="0"/>
       </w:tblBorders>
       <w:tblCellMar>
         <w:top w:w="57" w:type="dxa"/>
@@ -2040,12 +2351,12 @@
       <w:tblPr/>
       <w:tcPr>
         <w:tcBorders>
-          <w:top w:val="single" w:sz="4" w:space="0" w:color="1D609D" w:themeColor="accent1"/>
-          <w:left w:val="single" w:sz="4" w:space="0" w:color="1D609D" w:themeColor="accent1"/>
-          <w:bottom w:val="single" w:sz="4" w:space="0" w:color="1D609D" w:themeColor="accent1"/>
-          <w:right w:val="single" w:sz="4" w:space="0" w:color="1D609D" w:themeColor="accent1"/>
-          <w:insideH w:val="single" w:sz="4" w:space="0" w:color="1D609D" w:themeColor="accent1"/>
-          <w:insideV w:val="single" w:sz="4" w:space="0" w:color="1D609D" w:themeColor="accent1"/>
+          <w:top w:val="single" w:color="1D609D" w:themeColor="accent1" w:sz="4" w:space="0"/>
+          <w:left w:val="single" w:color="1D609D" w:themeColor="accent1" w:sz="4" w:space="0"/>
+          <w:bottom w:val="single" w:color="1D609D" w:themeColor="accent1" w:sz="4" w:space="0"/>
+          <w:right w:val="single" w:color="1D609D" w:themeColor="accent1" w:sz="4" w:space="0"/>
+          <w:insideH w:val="single" w:color="1D609D" w:themeColor="accent1" w:sz="4" w:space="0"/>
+          <w:insideV w:val="single" w:color="1D609D" w:themeColor="accent1" w:sz="4" w:space="0"/>
           <w:tl2br w:val="nil"/>
           <w:tr2bl w:val="nil"/>
         </w:tcBorders>
@@ -2057,6 +2368,7 @@
         <w:b/>
         <w:i w:val="0"/>
       </w:rPr>
+      <w:tblPr/>
     </w:tblStylePr>
   </w:style>
 </w:styles>
@@ -2264,6 +2576,16 @@
 </file>
 
 <file path=customXml/item1.xml><?xml version="1.0" encoding="utf-8"?>
+<p:properties xmlns:p="http://schemas.microsoft.com/office/2006/metadata/properties" xmlns:xsi="http://www.w3.org/2001/XMLSchema-instance" xmlns:pc="http://schemas.microsoft.com/office/infopath/2007/PartnerControls">
+  <documentManagement/>
+</p:properties>
+</file>
+
+<file path=customXml/item2.xml><?xml version="1.0" encoding="utf-8"?>
+<b:Sources xmlns:b="http://schemas.openxmlformats.org/officeDocument/2006/bibliography" xmlns="http://schemas.openxmlformats.org/officeDocument/2006/bibliography" SelectedStyle="\APASixthEditionOfficeOnline.xsl" StyleName="APA" Version="6"/>
+</file>
+
+<file path=customXml/item3.xml><?xml version="1.0" encoding="utf-8"?>
 <ct:contentTypeSchema xmlns:ct="http://schemas.microsoft.com/office/2006/metadata/contentType" xmlns:ma="http://schemas.microsoft.com/office/2006/metadata/properties/metaAttributes" ct:_="" ma:_="" ma:contentTypeName="Document" ma:contentTypeID="0x010100CC6D5B9B7727A94FB6010044B7E661E1" ma:contentTypeVersion="9" ma:contentTypeDescription="Create a new document." ma:contentTypeScope="" ma:versionID="dcef2df7a1331c9a63527ad2467f9afd">
   <xsd:schema xmlns:xsd="http://www.w3.org/2001/XMLSchema" xmlns:xs="http://www.w3.org/2001/XMLSchema" xmlns:p="http://schemas.microsoft.com/office/2006/metadata/properties" xmlns:ns2="6a7a456b-9c9b-4c1d-8343-a76b342159cc" targetNamespace="http://schemas.microsoft.com/office/2006/metadata/properties" ma:root="true" ma:fieldsID="771c19c464c4215b6b196e07c167a6fc" ns2:_="">
     <xsd:import namespace="6a7a456b-9c9b-4c1d-8343-a76b342159cc"/>
@@ -2441,16 +2763,6 @@
 </ct:contentTypeSchema>
 </file>
 
-<file path=customXml/item2.xml><?xml version="1.0" encoding="utf-8"?>
-<b:Sources xmlns:b="http://schemas.openxmlformats.org/officeDocument/2006/bibliography" xmlns="http://schemas.openxmlformats.org/officeDocument/2006/bibliography" SelectedStyle="\APASixthEditionOfficeOnline.xsl" StyleName="APA" Version="6"/>
-</file>
-
-<file path=customXml/item3.xml><?xml version="1.0" encoding="utf-8"?>
-<p:properties xmlns:p="http://schemas.microsoft.com/office/2006/metadata/properties" xmlns:xsi="http://www.w3.org/2001/XMLSchema-instance" xmlns:pc="http://schemas.microsoft.com/office/infopath/2007/PartnerControls">
-  <documentManagement/>
-</p:properties>
-</file>
-
 <file path=customXml/item4.xml><?xml version="1.0" encoding="utf-8"?>
 <?mso-contentType ?>
 <FormTemplates xmlns="http://schemas.microsoft.com/sharepoint/v3/contenttype/forms">
@@ -2461,6 +2773,23 @@
 </file>
 
 <file path=customXml/itemProps1.xml><?xml version="1.0" encoding="utf-8"?>
+<ds:datastoreItem xmlns:ds="http://schemas.openxmlformats.org/officeDocument/2006/customXml" ds:itemID="{5622340A-85F9-4785-A2A1-C047C90D585E}">
+  <ds:schemaRefs>
+    <ds:schemaRef ds:uri="http://schemas.microsoft.com/office/2006/metadata/properties"/>
+    <ds:schemaRef ds:uri="http://schemas.microsoft.com/office/infopath/2007/PartnerControls"/>
+  </ds:schemaRefs>
+</ds:datastoreItem>
+</file>
+
+<file path=customXml/itemProps2.xml><?xml version="1.0" encoding="utf-8"?>
+<ds:datastoreItem xmlns:ds="http://schemas.openxmlformats.org/officeDocument/2006/customXml" ds:itemID="{B7D499C7-1024-4CE0-9FF1-B57F81FEAA3F}">
+  <ds:schemaRefs>
+    <ds:schemaRef ds:uri="http://schemas.openxmlformats.org/officeDocument/2006/bibliography"/>
+  </ds:schemaRefs>
+</ds:datastoreItem>
+</file>
+
+<file path=customXml/itemProps3.xml><?xml version="1.0" encoding="utf-8"?>
 <ds:datastoreItem xmlns:ds="http://schemas.openxmlformats.org/officeDocument/2006/customXml" ds:itemID="{186CAD03-05F6-434F-BBE5-9F947B7BC6FB}">
   <ds:schemaRefs>
     <ds:schemaRef ds:uri="http://schemas.microsoft.com/office/2006/metadata/contentType"/>
@@ -2478,23 +2807,6 @@
 </ds:datastoreItem>
 </file>
 
-<file path=customXml/itemProps2.xml><?xml version="1.0" encoding="utf-8"?>
-<ds:datastoreItem xmlns:ds="http://schemas.openxmlformats.org/officeDocument/2006/customXml" ds:itemID="{B7D499C7-1024-4CE0-9FF1-B57F81FEAA3F}">
-  <ds:schemaRefs>
-    <ds:schemaRef ds:uri="http://schemas.openxmlformats.org/officeDocument/2006/bibliography"/>
-  </ds:schemaRefs>
-</ds:datastoreItem>
-</file>
-
-<file path=customXml/itemProps3.xml><?xml version="1.0" encoding="utf-8"?>
-<ds:datastoreItem xmlns:ds="http://schemas.openxmlformats.org/officeDocument/2006/customXml" ds:itemID="{5622340A-85F9-4785-A2A1-C047C90D585E}">
-  <ds:schemaRefs>
-    <ds:schemaRef ds:uri="http://schemas.microsoft.com/office/2006/metadata/properties"/>
-    <ds:schemaRef ds:uri="http://schemas.microsoft.com/office/infopath/2007/PartnerControls"/>
-  </ds:schemaRefs>
-</ds:datastoreItem>
-</file>
-
 <file path=customXml/itemProps4.xml><?xml version="1.0" encoding="utf-8"?>
 <ds:datastoreItem xmlns:ds="http://schemas.openxmlformats.org/officeDocument/2006/customXml" ds:itemID="{46D0A5AE-59AE-46D1-ADF3-1FC870E8455C}">
   <ds:schemaRefs>

</xml_diff>